<commit_message>
modifique el precio .... solo le descuento el 10% del total
</commit_message>
<xml_diff>
--- a/ cuartopiso/carpetas de presentacion/proyecto de stock.docx
+++ b/ cuartopiso/carpetas de presentacion/proyecto de stock.docx
@@ -518,7 +518,7 @@
               <w:lang w:val="es-ES"/>
             </w:rPr>
             <w:pict>
-              <v:group id="_x0000_s1030" style="position:absolute;margin-left:1572.4pt;margin-top:0;width:264.55pt;height:690.65pt;z-index:251660288;mso-position-horizontal:right;mso-position-horizontal-relative:page;mso-position-vertical:bottom;mso-position-vertical-relative:page" coordorigin="5531,1258" coordsize="5291,13813">
+              <v:group id="_x0000_s1030" style="position:absolute;margin-left:1796.95pt;margin-top:0;width:264.55pt;height:690.65pt;z-index:251660288;mso-position-horizontal:right;mso-position-horizontal-relative:page;mso-position-vertical:bottom;mso-position-vertical-relative:page" coordorigin="5531,1258" coordsize="5291,13813">
                 <v:shapetype id="_x0000_t32" coordsize="21600,21600" o:spt="32" o:oned="t" path="m,l21600,21600e" filled="f">
                   <v:path arrowok="t" fillok="f" o:connecttype="none"/>
                   <o:lock v:ext="edit" shapetype="t"/>
@@ -558,7 +558,7 @@
               <w:lang w:val="es-ES"/>
             </w:rPr>
             <w:pict>
-              <v:group id="_x0000_s1036" style="position:absolute;margin-left:2476.4pt;margin-top:0;width:332.7pt;height:227.25pt;z-index:251661312;mso-position-horizontal:right;mso-position-horizontal-relative:margin;mso-position-vertical:top;mso-position-vertical-relative:page" coordorigin="4136,15" coordsize="6654,4545" o:allowincell="f">
+              <v:group id="_x0000_s1036" style="position:absolute;margin-left:2769.1pt;margin-top:0;width:332.7pt;height:227.25pt;z-index:251661312;mso-position-horizontal:right;mso-position-horizontal-relative:margin;mso-position-vertical:top;mso-position-vertical-relative:page" coordorigin="4136,15" coordsize="6654,4545" o:allowincell="f">
                 <v:shape id="_x0000_s1037" type="#_x0000_t32" style="position:absolute;left:4136;top:15;width:3058;height:3855" o:connectortype="straight" strokecolor="#a7bfde [1620]"/>
                 <v:oval id="_x0000_s1038" style="position:absolute;left:6674;top:444;width:4116;height:4116" fillcolor="#a7bfde [1620]" stroked="f"/>
                 <v:oval id="_x0000_s1039" style="position:absolute;left:6773;top:1058;width:3367;height:3367" fillcolor="#d3dfee [820]" stroked="f"/>
@@ -4580,7 +4580,21 @@
           <w:sz w:val="28"/>
           <w:szCs w:val="28"/>
         </w:rPr>
-        <w:t>en pesos de $33360.00 en total, se le cobrara a la empresa Pituca Medias un monto de $ 22500.00 pesos, habiendo pactado solo lo desarrollado anteriormente.</w:t>
+        <w:t>en pesos de $33360.00 en total, se le cobrara a la empresa P</w:t>
+      </w:r>
+      <w:r>
+        <w:rPr>
+          <w:sz w:val="28"/>
+          <w:szCs w:val="28"/>
+        </w:rPr>
+        <w:t>ituca Medias un monto de $ 23328</w:t>
+      </w:r>
+      <w:r>
+        <w:rPr>
+          <w:sz w:val="28"/>
+          <w:szCs w:val="28"/>
+        </w:rPr>
+        <w:t>.00 pesos, habiendo pactado solo lo desarrollado anteriormente.</w:t>
       </w:r>
     </w:p>
     <w:p>
@@ -4827,7 +4841,7 @@
         <w:noProof/>
       </w:rPr>
       <w:pict>
-        <v:group id="_x0000_s2057" style="position:absolute;margin-left:8859.75pt;margin-top:0;width:532.9pt;height:53pt;flip:x;z-index:251660288;mso-position-horizontal:right;mso-position-horizontal-relative:page;mso-position-vertical:top;mso-position-vertical-relative:bottom-margin-area" coordorigin="15,14415" coordsize="10658,1060">
+        <v:group id="_x0000_s2057" style="position:absolute;margin-left:9352.65pt;margin-top:0;width:532.9pt;height:53pt;flip:x;z-index:251660288;mso-position-horizontal:right;mso-position-horizontal-relative:page;mso-position-vertical:top;mso-position-vertical-relative:bottom-margin-area" coordorigin="15,14415" coordsize="10658,1060">
           <v:shapetype id="_x0000_t32" coordsize="21600,21600" o:spt="32" o:oned="t" path="m,l21600,21600e" filled="f">
             <v:path arrowok="t" fillok="f" o:connecttype="none"/>
             <o:lock v:ext="edit" shapetype="t"/>
@@ -4925,9 +4939,6 @@
           <w:sdtPr>
             <w:alias w:val="Organización"/>
             <w:id w:val="78735422"/>
-            <w:placeholder>
-              <w:docPart w:val="46B86AFF6AA64217B2362287E89CB212"/>
-            </w:placeholder>
             <w:dataBinding w:prefixMappings="xmlns:ns0='http://schemas.openxmlformats.org/officeDocument/2006/extended-properties'" w:xpath="/ns0:Properties[1]/ns0:Company[1]" w:storeItemID="{6668398D-A668-4E3E-A5EB-62B293D839F1}"/>
             <w:text/>
           </w:sdtPr>
@@ -4951,9 +4962,6 @@
             </w:rPr>
             <w:alias w:val="Título"/>
             <w:id w:val="78735415"/>
-            <w:placeholder>
-              <w:docPart w:val="BD74FC8AAB624FA8B847F11FBC04A055"/>
-            </w:placeholder>
             <w:dataBinding w:prefixMappings="xmlns:ns0='http://schemas.openxmlformats.org/package/2006/metadata/core-properties' xmlns:ns1='http://purl.org/dc/elements/1.1/'" w:xpath="/ns0:coreProperties[1]/ns1:title[1]" w:storeItemID="{6C3C8BC8-F283-45AE-878A-BAB7291924A1}"/>
             <w:text/>
           </w:sdtPr>
@@ -7407,36 +7415,6 @@
         </w:p>
       </w:docPartBody>
     </w:docPart>
-    <w:docPart>
-      <w:docPartPr>
-        <w:name w:val="BF60E96D3D78472CA2FC8099C28E02DA"/>
-        <w:category>
-          <w:name w:val="General"/>
-          <w:gallery w:val="placeholder"/>
-        </w:category>
-        <w:types>
-          <w:type w:val="bbPlcHdr"/>
-        </w:types>
-        <w:behaviors>
-          <w:behavior w:val="content"/>
-        </w:behaviors>
-        <w:guid w:val="{0035E427-F9D2-4276-BBCE-BA1EE47E77CA}"/>
-      </w:docPartPr>
-      <w:docPartBody>
-        <w:p>
-          <w:pPr>
-            <w:pStyle w:val="BF60E96D3D78472CA2FC8099C28E02DA"/>
-          </w:pPr>
-          <w:r>
-            <w:rPr>
-              <w:b/>
-              <w:bCs/>
-            </w:rPr>
-            <w:t>[Seleccionar fecha]</w:t>
-          </w:r>
-        </w:p>
-      </w:docPartBody>
-    </w:docPart>
   </w:docParts>
 </w:glossaryDocument>
 </file>
@@ -7508,6 +7486,7 @@
   <w:rsids>
     <w:rsidRoot w:val="004E7A1F"/>
     <w:rsid w:val="004E7A1F"/>
+    <w:rsid w:val="006644CD"/>
     <w:rsid w:val="00A82814"/>
   </w:rsids>
   <m:mathPr>
@@ -8097,7 +8076,7 @@
 </file>
 
 <file path=customXml/itemProps2.xml><?xml version="1.0" encoding="utf-8"?>
-<ds:datastoreItem xmlns:ds="http://schemas.openxmlformats.org/officeDocument/2006/customXml" ds:itemID="{DDB4640E-32D5-4086-9DC0-E6B029A23AB8}">
+<ds:datastoreItem xmlns:ds="http://schemas.openxmlformats.org/officeDocument/2006/customXml" ds:itemID="{510F6369-89FB-4A67-97DD-C1DAF9826201}">
   <ds:schemaRefs>
     <ds:schemaRef ds:uri="http://schemas.openxmlformats.org/officeDocument/2006/bibliography"/>
   </ds:schemaRefs>

</xml_diff>

<commit_message>
Proyecto stock p/Pituca Medias
</commit_message>
<xml_diff>
--- a/ cuartopiso/carpetas de presentacion/proyecto de stock.docx
+++ b/ cuartopiso/carpetas de presentacion/proyecto de stock.docx
@@ -91,7 +91,7 @@
                         <w:sz w:val="48"/>
                         <w:szCs w:val="48"/>
                       </w:rPr>
-                      <w:t>Proyecto de Stock para Pituca Medias</w:t>
+                      <w:t xml:space="preserve">Proyecto de Stock  </w:t>
                     </w:r>
                   </w:p>
                 </w:tc>
@@ -102,16 +102,18 @@
             <w:sdt>
               <w:sdtPr>
                 <w:rPr>
-                  <w:color w:val="484329" w:themeColor="background2" w:themeShade="3F"/>
-                  <w:sz w:val="28"/>
-                  <w:szCs w:val="28"/>
+                  <w:rFonts w:asciiTheme="majorHAnsi" w:eastAsiaTheme="majorEastAsia" w:hAnsiTheme="majorHAnsi" w:cstheme="majorBidi"/>
+                  <w:b/>
+                  <w:bCs/>
+                  <w:color w:val="365F91" w:themeColor="accent1" w:themeShade="BF"/>
+                  <w:sz w:val="36"/>
+                  <w:szCs w:val="36"/>
                 </w:rPr>
                 <w:alias w:val="Subtítulo"/>
                 <w:id w:val="703864195"/>
                 <w:placeholder>
                   <w:docPart w:val="43F1A204E9294339B45569E57560F036"/>
                 </w:placeholder>
-                <w:showingPlcHdr/>
                 <w:dataBinding w:prefixMappings="xmlns:ns0='http://schemas.openxmlformats.org/package/2006/metadata/core-properties' xmlns:ns1='http://purl.org/dc/elements/1.1/'" w:xpath="/ns0:coreProperties[1]/ns1:subject[1]" w:storeItemID="{6C3C8BC8-F283-45AE-878A-BAB7291924A1}"/>
                 <w:text/>
               </w:sdtPr>
@@ -131,11 +133,14 @@
                     </w:pPr>
                     <w:r>
                       <w:rPr>
-                        <w:color w:val="484329" w:themeColor="background2" w:themeShade="3F"/>
-                        <w:sz w:val="28"/>
-                        <w:szCs w:val="28"/>
+                        <w:rFonts w:asciiTheme="majorHAnsi" w:eastAsiaTheme="majorEastAsia" w:hAnsiTheme="majorHAnsi" w:cstheme="majorBidi"/>
+                        <w:b/>
+                        <w:bCs/>
+                        <w:color w:val="365F91" w:themeColor="accent1" w:themeShade="BF"/>
+                        <w:sz w:val="36"/>
+                        <w:szCs w:val="36"/>
                       </w:rPr>
-                      <w:t>[Escribir el subtítulo del documento]</w:t>
+                      <w:t xml:space="preserve"> Pituca Medias </w:t>
                     </w:r>
                   </w:p>
                 </w:tc>
@@ -184,6 +189,7 @@
                   <w:p>
                     <w:pPr>
                       <w:pStyle w:val="Sinespaciado"/>
+                      <w:jc w:val="both"/>
                     </w:pPr>
                     <w:r>
                       <w:rPr>
@@ -192,7 +198,7 @@
                         <w:szCs w:val="24"/>
                         <w:lang w:val="es-AR"/>
                       </w:rPr>
-                      <w:t xml:space="preserve"> Debido a la falta de un Sistema en “Pituca Medias” es laborioso realizar el inventario de manera manual, de dar de baja y alta a los productos, todo se trabaja en papel y </w:t>
+                      <w:t xml:space="preserve"> Debido a la falta de un Sistema </w:t>
                     </w:r>
                     <w:r>
                       <w:rPr>
@@ -201,7 +207,196 @@
                         <w:szCs w:val="24"/>
                         <w:lang w:val="es-AR"/>
                       </w:rPr>
-                      <w:t>lapicera. Basé</w:t>
+                      <w:t xml:space="preserve">computarizado </w:t>
+                    </w:r>
+                    <w:r>
+                      <w:rPr>
+                        <w:rFonts w:eastAsiaTheme="minorHAnsi"/>
+                        <w:sz w:val="24"/>
+                        <w:szCs w:val="24"/>
+                        <w:lang w:val="es-AR"/>
+                      </w:rPr>
+                      <w:t xml:space="preserve">en “Pituca Medias” es laborioso realizar el inventario de </w:t>
+                    </w:r>
+                    <w:r>
+                      <w:rPr>
+                        <w:rFonts w:eastAsiaTheme="minorHAnsi"/>
+                        <w:sz w:val="24"/>
+                        <w:szCs w:val="24"/>
+                        <w:lang w:val="es-AR"/>
+                      </w:rPr>
+                      <w:t>productos en forma</w:t>
+                    </w:r>
+                    <w:r>
+                      <w:rPr>
+                        <w:rFonts w:eastAsiaTheme="minorHAnsi"/>
+                        <w:sz w:val="24"/>
+                        <w:szCs w:val="24"/>
+                        <w:lang w:val="es-AR"/>
+                      </w:rPr>
+                      <w:t xml:space="preserve"> manual, </w:t>
+                    </w:r>
+                    <w:r>
+                      <w:rPr>
+                        <w:rFonts w:eastAsiaTheme="minorHAnsi"/>
+                        <w:sz w:val="24"/>
+                        <w:szCs w:val="24"/>
+                        <w:lang w:val="es-AR"/>
+                      </w:rPr>
+                      <w:t>incluyendo</w:t>
+                    </w:r>
+                    <w:r>
+                      <w:rPr>
+                        <w:rFonts w:eastAsiaTheme="minorHAnsi"/>
+                        <w:sz w:val="24"/>
+                        <w:szCs w:val="24"/>
+                        <w:lang w:val="es-AR"/>
+                      </w:rPr>
+                      <w:t xml:space="preserve"> </w:t>
+                    </w:r>
+                    <w:r>
+                      <w:rPr>
+                        <w:rFonts w:eastAsiaTheme="minorHAnsi"/>
+                        <w:sz w:val="24"/>
+                        <w:szCs w:val="24"/>
+                        <w:lang w:val="es-AR"/>
+                      </w:rPr>
+                      <w:t>b</w:t>
+                    </w:r>
+                    <w:r>
+                      <w:rPr>
+                        <w:rFonts w:eastAsiaTheme="minorHAnsi"/>
+                        <w:sz w:val="24"/>
+                        <w:szCs w:val="24"/>
+                        <w:lang w:val="es-AR"/>
+                      </w:rPr>
+                      <w:t>aja</w:t>
+                    </w:r>
+                    <w:r>
+                      <w:rPr>
+                        <w:rFonts w:eastAsiaTheme="minorHAnsi"/>
+                        <w:sz w:val="24"/>
+                        <w:szCs w:val="24"/>
+                        <w:lang w:val="es-AR"/>
+                      </w:rPr>
+                      <w:t>s</w:t>
+                    </w:r>
+                    <w:r>
+                      <w:rPr>
+                        <w:rFonts w:eastAsiaTheme="minorHAnsi"/>
+                        <w:sz w:val="24"/>
+                        <w:szCs w:val="24"/>
+                        <w:lang w:val="es-AR"/>
+                      </w:rPr>
+                      <w:t xml:space="preserve"> y alta</w:t>
+                    </w:r>
+                    <w:r>
+                      <w:rPr>
+                        <w:rFonts w:eastAsiaTheme="minorHAnsi"/>
+                        <w:sz w:val="24"/>
+                        <w:szCs w:val="24"/>
+                        <w:lang w:val="es-AR"/>
+                      </w:rPr>
+                      <w:t xml:space="preserve">s </w:t>
+                    </w:r>
+                    <w:r>
+                      <w:rPr>
+                        <w:rFonts w:eastAsiaTheme="minorHAnsi"/>
+                        <w:sz w:val="24"/>
+                        <w:szCs w:val="24"/>
+                        <w:lang w:val="es-AR"/>
+                      </w:rPr>
+                      <w:t xml:space="preserve">de </w:t>
+                    </w:r>
+                    <w:r>
+                      <w:rPr>
+                        <w:rFonts w:eastAsiaTheme="minorHAnsi"/>
+                        <w:sz w:val="24"/>
+                        <w:szCs w:val="24"/>
+                        <w:lang w:val="es-AR"/>
+                      </w:rPr>
+                      <w:t>los mismos</w:t>
+                    </w:r>
+                    <w:r>
+                      <w:rPr>
+                        <w:rFonts w:eastAsiaTheme="minorHAnsi"/>
+                        <w:sz w:val="24"/>
+                        <w:szCs w:val="24"/>
+                        <w:lang w:val="es-AR"/>
+                      </w:rPr>
+                      <w:t xml:space="preserve">, todo se </w:t>
+                    </w:r>
+                    <w:r>
+                      <w:rPr>
+                        <w:rFonts w:eastAsiaTheme="minorHAnsi"/>
+                        <w:sz w:val="24"/>
+                        <w:szCs w:val="24"/>
+                        <w:lang w:val="es-AR"/>
+                      </w:rPr>
+                      <w:t>realiza</w:t>
+                    </w:r>
+                    <w:r>
+                      <w:rPr>
+                        <w:rFonts w:eastAsiaTheme="minorHAnsi"/>
+                        <w:sz w:val="24"/>
+                        <w:szCs w:val="24"/>
+                        <w:lang w:val="es-AR"/>
+                      </w:rPr>
+                      <w:t xml:space="preserve"> en papel y </w:t>
+                    </w:r>
+                    <w:r>
+                      <w:rPr>
+                        <w:rFonts w:eastAsiaTheme="minorHAnsi"/>
+                        <w:sz w:val="24"/>
+                        <w:szCs w:val="24"/>
+                        <w:lang w:val="es-AR"/>
+                      </w:rPr>
+                      <w:t>l</w:t>
+                    </w:r>
+                    <w:r>
+                      <w:rPr>
+                        <w:rFonts w:eastAsiaTheme="minorHAnsi"/>
+                        <w:sz w:val="24"/>
+                        <w:szCs w:val="24"/>
+                        <w:lang w:val="es-AR"/>
+                      </w:rPr>
+                      <w:t>á</w:t>
+                    </w:r>
+                    <w:r>
+                      <w:rPr>
+                        <w:rFonts w:eastAsiaTheme="minorHAnsi"/>
+                        <w:sz w:val="24"/>
+                        <w:szCs w:val="24"/>
+                        <w:lang w:val="es-AR"/>
+                      </w:rPr>
+                      <w:t>pi</w:t>
+                    </w:r>
+                    <w:r>
+                      <w:rPr>
+                        <w:rFonts w:eastAsiaTheme="minorHAnsi"/>
+                        <w:sz w:val="24"/>
+                        <w:szCs w:val="24"/>
+                        <w:lang w:val="es-AR"/>
+                      </w:rPr>
+                      <w:t>z</w:t>
+                    </w:r>
+                    <w:r>
+                      <w:rPr>
+                        <w:rFonts w:eastAsiaTheme="minorHAnsi"/>
+                        <w:sz w:val="24"/>
+                        <w:szCs w:val="24"/>
+                        <w:lang w:val="es-AR"/>
+                      </w:rPr>
+                      <w:t xml:space="preserve">. </w:t>
+                    </w:r>
+                    <w:r>
+                      <w:rPr>
+                        <w:rFonts w:eastAsiaTheme="minorHAnsi"/>
+                        <w:sz w:val="24"/>
+                        <w:szCs w:val="24"/>
+                        <w:lang w:val="es-AR"/>
+                      </w:rPr>
+                      <w:t>Para reemplazar</w:t>
                     </w:r>
                     <w:r>
                       <w:rPr>
@@ -228,7 +423,7 @@
                         <w:szCs w:val="24"/>
                         <w:lang w:val="es-AR"/>
                       </w:rPr>
-                      <w:t xml:space="preserve"> proceso de trabajo se lleva a cabo la </w:t>
+                      <w:t xml:space="preserve"> proceso de trabajo se </w:t>
                     </w:r>
                     <w:r>
                       <w:rPr>
@@ -237,7 +432,7 @@
                         <w:szCs w:val="24"/>
                         <w:lang w:val="es-AR"/>
                       </w:rPr>
-                      <w:t>elaboración</w:t>
+                      <w:t>presenta</w:t>
                     </w:r>
                     <w:r>
                       <w:rPr>
@@ -246,7 +441,7 @@
                         <w:szCs w:val="24"/>
                         <w:lang w:val="es-AR"/>
                       </w:rPr>
-                      <w:t xml:space="preserve"> de este proyecto, un Sistema de información en el cual se trabaja con herramientas de </w:t>
+                      <w:t xml:space="preserve"> este proyecto, un Sistema </w:t>
                     </w:r>
                     <w:r>
                       <w:rPr>
@@ -255,7 +450,25 @@
                         <w:szCs w:val="24"/>
                         <w:lang w:val="es-AR"/>
                       </w:rPr>
-                      <w:t>programación (Netbean,</w:t>
+                      <w:t xml:space="preserve">Informático </w:t>
+                    </w:r>
+                    <w:r>
+                      <w:rPr>
+                        <w:rFonts w:eastAsiaTheme="minorHAnsi"/>
+                        <w:sz w:val="24"/>
+                        <w:szCs w:val="24"/>
+                        <w:lang w:val="es-AR"/>
+                      </w:rPr>
+                      <w:t xml:space="preserve">de </w:t>
+                    </w:r>
+                    <w:r>
+                      <w:rPr>
+                        <w:rFonts w:eastAsiaTheme="minorHAnsi"/>
+                        <w:sz w:val="24"/>
+                        <w:szCs w:val="24"/>
+                        <w:lang w:val="es-AR"/>
+                      </w:rPr>
+                      <w:t>Stock,</w:t>
                     </w:r>
                     <w:r>
                       <w:rPr>
@@ -273,7 +486,7 @@
                         <w:szCs w:val="24"/>
                         <w:lang w:val="es-AR"/>
                       </w:rPr>
-                      <w:t>mySql)</w:t>
+                      <w:t>elaborado con</w:t>
                     </w:r>
                     <w:r>
                       <w:rPr>
@@ -282,7 +495,7 @@
                         <w:szCs w:val="24"/>
                         <w:lang w:val="es-AR"/>
                       </w:rPr>
-                      <w:t xml:space="preserve">. Se realizara este Sistema con metodologías de trabajo, </w:t>
+                      <w:t xml:space="preserve"> </w:t>
                     </w:r>
                     <w:r>
                       <w:rPr>
@@ -291,7 +504,7 @@
                         <w:szCs w:val="24"/>
                         <w:lang w:val="es-AR"/>
                       </w:rPr>
-                      <w:t>revisando</w:t>
+                      <w:t xml:space="preserve">las siguientes </w:t>
                     </w:r>
                     <w:r>
                       <w:rPr>
@@ -300,7 +513,7 @@
                         <w:szCs w:val="24"/>
                         <w:lang w:val="es-AR"/>
                       </w:rPr>
-                      <w:t xml:space="preserve"> claramente cada paso para </w:t>
+                      <w:t xml:space="preserve">herramientas de </w:t>
                     </w:r>
                     <w:r>
                       <w:rPr>
@@ -309,7 +522,7 @@
                         <w:szCs w:val="24"/>
                         <w:lang w:val="es-AR"/>
                       </w:rPr>
-                      <w:t>lograr</w:t>
+                      <w:t>programación</w:t>
                     </w:r>
                     <w:r>
                       <w:rPr>
@@ -318,7 +531,7 @@
                         <w:szCs w:val="24"/>
                         <w:lang w:val="es-AR"/>
                       </w:rPr>
-                      <w:t xml:space="preserve"> cumplir con los requerimientos que el Siste</w:t>
+                      <w:t>:</w:t>
                     </w:r>
                     <w:r>
                       <w:rPr>
@@ -327,7 +540,7 @@
                         <w:szCs w:val="24"/>
                         <w:lang w:val="es-AR"/>
                       </w:rPr>
-                      <w:t xml:space="preserve">ma solicite </w:t>
+                      <w:t xml:space="preserve"> </w:t>
                     </w:r>
                     <w:r>
                       <w:rPr>
@@ -336,7 +549,17 @@
                         <w:szCs w:val="24"/>
                         <w:lang w:val="es-AR"/>
                       </w:rPr>
-                      <w:t xml:space="preserve">con </w:t>
+                      <w:t xml:space="preserve">IDE </w:t>
+                    </w:r>
+                    <w:proofErr w:type="spellStart"/>
+                    <w:r>
+                      <w:rPr>
+                        <w:rFonts w:eastAsiaTheme="minorHAnsi"/>
+                        <w:sz w:val="24"/>
+                        <w:szCs w:val="24"/>
+                        <w:lang w:val="es-AR"/>
+                      </w:rPr>
+                      <w:t>Netbean</w:t>
                     </w:r>
                     <w:r>
                       <w:rPr>
@@ -345,7 +568,17 @@
                         <w:szCs w:val="24"/>
                         <w:lang w:val="es-AR"/>
                       </w:rPr>
-                      <w:t>más</w:t>
+                      <w:t>s</w:t>
+                    </w:r>
+                    <w:proofErr w:type="spellEnd"/>
+                    <w:r>
+                      <w:rPr>
+                        <w:rFonts w:eastAsiaTheme="minorHAnsi"/>
+                        <w:sz w:val="24"/>
+                        <w:szCs w:val="24"/>
+                        <w:lang w:val="es-AR"/>
+                      </w:rPr>
+                      <w:t xml:space="preserve"> y</w:t>
                     </w:r>
                     <w:r>
                       <w:rPr>
@@ -354,7 +587,7 @@
                         <w:szCs w:val="24"/>
                         <w:lang w:val="es-AR"/>
                       </w:rPr>
-                      <w:t xml:space="preserve"> prestigio y </w:t>
+                      <w:t xml:space="preserve"> </w:t>
                     </w:r>
                     <w:r>
                       <w:rPr>
@@ -363,7 +596,7 @@
                         <w:szCs w:val="24"/>
                         <w:lang w:val="es-AR"/>
                       </w:rPr>
-                      <w:t>más</w:t>
+                      <w:t xml:space="preserve"> Base de Datos</w:t>
                     </w:r>
                     <w:r>
                       <w:rPr>
@@ -372,7 +605,17 @@
                         <w:szCs w:val="24"/>
                         <w:lang w:val="es-AR"/>
                       </w:rPr>
-                      <w:t xml:space="preserve"> competencia en </w:t>
+                      <w:t xml:space="preserve"> </w:t>
+                    </w:r>
+                    <w:proofErr w:type="spellStart"/>
+                    <w:r>
+                      <w:rPr>
+                        <w:rFonts w:eastAsiaTheme="minorHAnsi"/>
+                        <w:sz w:val="24"/>
+                        <w:szCs w:val="24"/>
+                        <w:lang w:val="es-AR"/>
+                      </w:rPr>
+                      <w:t>M</w:t>
                     </w:r>
                     <w:r>
                       <w:rPr>
@@ -381,7 +624,170 @@
                         <w:szCs w:val="24"/>
                         <w:lang w:val="es-AR"/>
                       </w:rPr>
-                      <w:t xml:space="preserve"> mismo giro</w:t>
+                      <w:t>ySql</w:t>
+                    </w:r>
+                    <w:proofErr w:type="spellEnd"/>
+                    <w:r>
+                      <w:rPr>
+                        <w:rFonts w:eastAsiaTheme="minorHAnsi"/>
+                        <w:sz w:val="24"/>
+                        <w:szCs w:val="24"/>
+                        <w:lang w:val="es-AR"/>
+                      </w:rPr>
+                      <w:t xml:space="preserve">. Se </w:t>
+                    </w:r>
+                    <w:r>
+                      <w:rPr>
+                        <w:rFonts w:eastAsiaTheme="minorHAnsi"/>
+                        <w:sz w:val="24"/>
+                        <w:szCs w:val="24"/>
+                        <w:lang w:val="es-AR"/>
+                      </w:rPr>
+                      <w:t xml:space="preserve">implementarán </w:t>
+                    </w:r>
+                    <w:r>
+                      <w:rPr>
+                        <w:rFonts w:eastAsiaTheme="minorHAnsi"/>
+                        <w:sz w:val="24"/>
+                        <w:szCs w:val="24"/>
+                        <w:lang w:val="es-AR"/>
+                      </w:rPr>
+                      <w:t xml:space="preserve"> metodologías de trabajo </w:t>
+                    </w:r>
+                    <w:r>
+                      <w:rPr>
+                        <w:rFonts w:eastAsiaTheme="minorHAnsi"/>
+                        <w:sz w:val="24"/>
+                        <w:szCs w:val="24"/>
+                        <w:lang w:val="es-AR"/>
+                      </w:rPr>
+                      <w:t>que garanticen plenamente</w:t>
+                    </w:r>
+                    <w:r>
+                      <w:rPr>
+                        <w:rFonts w:eastAsiaTheme="minorHAnsi"/>
+                        <w:sz w:val="24"/>
+                        <w:szCs w:val="24"/>
+                        <w:lang w:val="es-AR"/>
+                      </w:rPr>
+                      <w:t xml:space="preserve"> </w:t>
+                    </w:r>
+                    <w:r>
+                      <w:rPr>
+                        <w:rFonts w:eastAsiaTheme="minorHAnsi"/>
+                        <w:sz w:val="24"/>
+                        <w:szCs w:val="24"/>
+                        <w:lang w:val="es-AR"/>
+                      </w:rPr>
+                      <w:t xml:space="preserve">el </w:t>
+                    </w:r>
+                    <w:r>
+                      <w:rPr>
+                        <w:rFonts w:eastAsiaTheme="minorHAnsi"/>
+                        <w:sz w:val="24"/>
+                        <w:szCs w:val="24"/>
+                        <w:lang w:val="es-AR"/>
+                      </w:rPr>
+                      <w:t>cumpli</w:t>
+                    </w:r>
+                    <w:r>
+                      <w:rPr>
+                        <w:rFonts w:eastAsiaTheme="minorHAnsi"/>
+                        <w:sz w:val="24"/>
+                        <w:szCs w:val="24"/>
+                        <w:lang w:val="es-AR"/>
+                      </w:rPr>
+                      <w:t>miento</w:t>
+                    </w:r>
+                    <w:r>
+                      <w:rPr>
+                        <w:rFonts w:eastAsiaTheme="minorHAnsi"/>
+                        <w:sz w:val="24"/>
+                        <w:szCs w:val="24"/>
+                        <w:lang w:val="es-AR"/>
+                      </w:rPr>
+                      <w:t xml:space="preserve"> </w:t>
+                    </w:r>
+                    <w:r>
+                      <w:rPr>
+                        <w:rFonts w:eastAsiaTheme="minorHAnsi"/>
+                        <w:sz w:val="24"/>
+                        <w:szCs w:val="24"/>
+                        <w:lang w:val="es-AR"/>
+                      </w:rPr>
+                      <w:t xml:space="preserve">de todos los </w:t>
+                    </w:r>
+                    <w:r>
+                      <w:rPr>
+                        <w:rFonts w:eastAsiaTheme="minorHAnsi"/>
+                        <w:sz w:val="24"/>
+                        <w:szCs w:val="24"/>
+                        <w:lang w:val="es-AR"/>
+                      </w:rPr>
+                      <w:t xml:space="preserve">requerimientos que el </w:t>
+                    </w:r>
+                    <w:r>
+                      <w:rPr>
+                        <w:rFonts w:eastAsiaTheme="minorHAnsi"/>
+                        <w:sz w:val="24"/>
+                        <w:szCs w:val="24"/>
+                        <w:lang w:val="es-AR"/>
+                      </w:rPr>
+                      <w:t>cliente</w:t>
+                    </w:r>
+                    <w:r>
+                      <w:rPr>
+                        <w:rFonts w:eastAsiaTheme="minorHAnsi"/>
+                        <w:sz w:val="24"/>
+                        <w:szCs w:val="24"/>
+                        <w:lang w:val="es-AR"/>
+                      </w:rPr>
+                      <w:t xml:space="preserve"> </w:t>
+                    </w:r>
+                    <w:r>
+                      <w:rPr>
+                        <w:rFonts w:eastAsiaTheme="minorHAnsi"/>
+                        <w:sz w:val="24"/>
+                        <w:szCs w:val="24"/>
+                        <w:lang w:val="es-AR"/>
+                      </w:rPr>
+                      <w:t>solici</w:t>
+                    </w:r>
+                    <w:r>
+                      <w:rPr>
+                        <w:rFonts w:eastAsiaTheme="minorHAnsi"/>
+                        <w:sz w:val="24"/>
+                        <w:szCs w:val="24"/>
+                        <w:lang w:val="es-AR"/>
+                      </w:rPr>
+                      <w:t>te,</w:t>
+                    </w:r>
+                    <w:r>
+                      <w:rPr>
+                        <w:rFonts w:eastAsiaTheme="minorHAnsi"/>
+                        <w:sz w:val="24"/>
+                        <w:szCs w:val="24"/>
+                        <w:lang w:val="es-AR"/>
+                      </w:rPr>
+                      <w:t xml:space="preserve"> </w:t>
+                    </w:r>
+                    <w:r>
+                      <w:rPr>
+                        <w:rFonts w:eastAsiaTheme="minorHAnsi"/>
+                        <w:sz w:val="24"/>
+                        <w:szCs w:val="24"/>
+                        <w:lang w:val="es-AR"/>
+                      </w:rPr>
+                      <w:t>brindado un Si</w:t>
+                    </w:r>
+                    <w:r>
+                      <w:rPr>
+                        <w:rFonts w:eastAsiaTheme="minorHAnsi"/>
+                        <w:sz w:val="24"/>
+                        <w:szCs w:val="24"/>
+                        <w:lang w:val="es-AR"/>
+                      </w:rPr>
+                      <w:t>stema de prestigio y competencia.</w:t>
                     </w:r>
                   </w:p>
                 </w:tc>
@@ -453,12 +859,9 @@
                 </w:rPr>
                 <w:alias w:val="Fecha"/>
                 <w:id w:val="703864210"/>
-                <w:placeholder>
-                  <w:docPart w:val="BF60E96D3D78472CA2FC8099C28E02DA"/>
-                </w:placeholder>
-                <w:showingPlcHdr/>
                 <w:dataBinding w:prefixMappings="xmlns:ns0='http://schemas.microsoft.com/office/2006/coverPageProps'" w:xpath="/ns0:CoverPageProperties[1]/ns0:PublishDate[1]" w:storeItemID="{55AF091B-3C7A-41E3-B477-F2FDAA23CFDA}"/>
-                <w:date>
+                <w:date w:fullDate="2013-08-20T00:00:00Z">
+                  <w:dateFormat w:val="dd/MM/yyyy"/>
                   <w:lid w:val="es-ES"/>
                   <w:storeMappedDataAs w:val="dateTime"/>
                   <w:calendar w:val="gregorian"/>
@@ -482,7 +885,7 @@
                         <w:b/>
                         <w:bCs/>
                       </w:rPr>
-                      <w:t>[Seleccionar fecha]</w:t>
+                      <w:t>20/08/2013</w:t>
                     </w:r>
                   </w:p>
                 </w:tc>
@@ -518,7 +921,7 @@
               <w:lang w:val="es-ES"/>
             </w:rPr>
             <w:pict>
-              <v:group id="_x0000_s1030" style="position:absolute;margin-left:1796.95pt;margin-top:0;width:264.55pt;height:690.65pt;z-index:251660288;mso-position-horizontal:right;mso-position-horizontal-relative:page;mso-position-vertical:bottom;mso-position-vertical-relative:page" coordorigin="5531,1258" coordsize="5291,13813">
+              <v:group id="_x0000_s1030" style="position:absolute;margin-left:2021.5pt;margin-top:0;width:264.55pt;height:690.65pt;z-index:251660288;mso-position-horizontal:right;mso-position-horizontal-relative:page;mso-position-vertical:bottom;mso-position-vertical-relative:page" coordorigin="5531,1258" coordsize="5291,13813">
                 <v:shapetype id="_x0000_t32" coordsize="21600,21600" o:spt="32" o:oned="t" path="m,l21600,21600e" filled="f">
                   <v:path arrowok="t" fillok="f" o:connecttype="none"/>
                   <o:lock v:ext="edit" shapetype="t"/>
@@ -558,7 +961,7 @@
               <w:lang w:val="es-ES"/>
             </w:rPr>
             <w:pict>
-              <v:group id="_x0000_s1036" style="position:absolute;margin-left:2769.1pt;margin-top:0;width:332.7pt;height:227.25pt;z-index:251661312;mso-position-horizontal:right;mso-position-horizontal-relative:margin;mso-position-vertical:top;mso-position-vertical-relative:page" coordorigin="4136,15" coordsize="6654,4545" o:allowincell="f">
+              <v:group id="_x0000_s1036" style="position:absolute;margin-left:3061.8pt;margin-top:0;width:332.7pt;height:227.25pt;z-index:251661312;mso-position-horizontal:right;mso-position-horizontal-relative:margin;mso-position-vertical:top;mso-position-vertical-relative:page" coordorigin="4136,15" coordsize="6654,4545" o:allowincell="f">
                 <v:shape id="_x0000_s1037" type="#_x0000_t32" style="position:absolute;left:4136;top:15;width:3058;height:3855" o:connectortype="straight" strokecolor="#a7bfde [1620]"/>
                 <v:oval id="_x0000_s1038" style="position:absolute;left:6674;top:444;width:4116;height:4116" fillcolor="#a7bfde [1620]" stroked="f"/>
                 <v:oval id="_x0000_s1039" style="position:absolute;left:6773;top:1058;width:3367;height:3367" fillcolor="#d3dfee [820]" stroked="f"/>
@@ -628,13 +1031,10 @@
             <w:pStyle w:val="TDC1"/>
             <w:tabs>
               <w:tab w:val="left" w:pos="440"/>
-              <w:tab w:val="right" w:leader="dot" w:pos="8495"/>
             </w:tabs>
             <w:rPr>
               <w:rFonts w:eastAsiaTheme="minorEastAsia"/>
               <w:noProof/>
-              <w:sz w:val="28"/>
-              <w:szCs w:val="28"/>
               <w:lang w:val="es-ES" w:eastAsia="es-ES"/>
             </w:rPr>
           </w:pPr>
@@ -662,14 +1062,12 @@
             </w:rPr>
             <w:fldChar w:fldCharType="separate"/>
           </w:r>
-          <w:hyperlink w:anchor="_Toc363920900" w:history="1">
+          <w:hyperlink w:anchor="_Toc364274959" w:history="1">
             <w:r>
               <w:rPr>
                 <w:rStyle w:val="Hipervnculo"/>
                 <w:b/>
                 <w:noProof/>
-                <w:sz w:val="28"/>
-                <w:szCs w:val="28"/>
               </w:rPr>
               <w:t>1.</w:t>
             </w:r>
@@ -677,8 +1075,6 @@
               <w:rPr>
                 <w:rFonts w:eastAsiaTheme="minorEastAsia"/>
                 <w:noProof/>
-                <w:sz w:val="28"/>
-                <w:szCs w:val="28"/>
                 <w:lang w:val="es-ES" w:eastAsia="es-ES"/>
               </w:rPr>
               <w:tab/>
@@ -688,8 +1084,6 @@
                 <w:rStyle w:val="Hipervnculo"/>
                 <w:b/>
                 <w:noProof/>
-                <w:sz w:val="28"/>
-                <w:szCs w:val="28"/>
               </w:rPr>
               <w:t>Introducción</w:t>
             </w:r>
@@ -697,8 +1091,6 @@
               <w:rPr>
                 <w:noProof/>
                 <w:webHidden/>
-                <w:sz w:val="28"/>
-                <w:szCs w:val="28"/>
               </w:rPr>
               <w:tab/>
             </w:r>
@@ -706,8 +1098,6 @@
               <w:rPr>
                 <w:noProof/>
                 <w:webHidden/>
-                <w:sz w:val="28"/>
-                <w:szCs w:val="28"/>
               </w:rPr>
               <w:fldChar w:fldCharType="begin"/>
             </w:r>
@@ -715,25 +1105,19 @@
               <w:rPr>
                 <w:noProof/>
                 <w:webHidden/>
-                <w:sz w:val="28"/>
-                <w:szCs w:val="28"/>
-              </w:rPr>
-              <w:instrText xml:space="preserve"> PAGEREF _Toc363920900 \h </w:instrText>
-            </w:r>
-            <w:r>
-              <w:rPr>
-                <w:noProof/>
-                <w:webHidden/>
-                <w:sz w:val="28"/>
-                <w:szCs w:val="28"/>
-              </w:rPr>
-            </w:r>
-            <w:r>
-              <w:rPr>
-                <w:noProof/>
-                <w:webHidden/>
-                <w:sz w:val="28"/>
-                <w:szCs w:val="28"/>
+              </w:rPr>
+              <w:instrText xml:space="preserve"> PAGEREF _Toc364274959 \h </w:instrText>
+            </w:r>
+            <w:r>
+              <w:rPr>
+                <w:noProof/>
+                <w:webHidden/>
+              </w:rPr>
+            </w:r>
+            <w:r>
+              <w:rPr>
+                <w:noProof/>
+                <w:webHidden/>
               </w:rPr>
               <w:fldChar w:fldCharType="separate"/>
             </w:r>
@@ -741,17 +1125,13 @@
               <w:rPr>
                 <w:noProof/>
                 <w:webHidden/>
-                <w:sz w:val="28"/>
-                <w:szCs w:val="28"/>
-              </w:rPr>
-              <w:t>2</w:t>
-            </w:r>
-            <w:r>
-              <w:rPr>
-                <w:noProof/>
-                <w:webHidden/>
-                <w:sz w:val="28"/>
-                <w:szCs w:val="28"/>
+              </w:rPr>
+              <w:t>3</w:t>
+            </w:r>
+            <w:r>
+              <w:rPr>
+                <w:noProof/>
+                <w:webHidden/>
               </w:rPr>
               <w:fldChar w:fldCharType="end"/>
             </w:r>
@@ -762,43 +1142,122 @@
             <w:pStyle w:val="TDC1"/>
             <w:tabs>
               <w:tab w:val="left" w:pos="440"/>
-              <w:tab w:val="right" w:leader="dot" w:pos="8495"/>
             </w:tabs>
             <w:rPr>
               <w:rFonts w:eastAsiaTheme="minorEastAsia"/>
               <w:noProof/>
-              <w:sz w:val="28"/>
-              <w:szCs w:val="28"/>
               <w:lang w:val="es-ES" w:eastAsia="es-ES"/>
             </w:rPr>
           </w:pPr>
-          <w:hyperlink w:anchor="_Toc363920901" w:history="1">
-            <w:r>
-              <w:rPr>
-                <w:rStyle w:val="Hipervnculo"/>
-                <w:noProof/>
-                <w:sz w:val="28"/>
-                <w:szCs w:val="28"/>
-              </w:rPr>
-              <w:t>3</w:t>
-            </w:r>
-            <w:r>
-              <w:rPr>
-                <w:rFonts w:eastAsiaTheme="minorEastAsia"/>
-                <w:noProof/>
-                <w:sz w:val="28"/>
-                <w:szCs w:val="28"/>
-                <w:lang w:val="es-ES" w:eastAsia="es-ES"/>
-              </w:rPr>
-              <w:tab/>
-            </w:r>
+          <w:hyperlink w:anchor="_Toc364274960" w:history="1">
             <w:r>
               <w:rPr>
                 <w:rStyle w:val="Hipervnculo"/>
                 <w:b/>
                 <w:noProof/>
-                <w:sz w:val="28"/>
-                <w:szCs w:val="28"/>
+              </w:rPr>
+              <w:t>2.</w:t>
+            </w:r>
+            <w:r>
+              <w:rPr>
+                <w:rFonts w:eastAsiaTheme="minorEastAsia"/>
+                <w:noProof/>
+                <w:lang w:val="es-ES" w:eastAsia="es-ES"/>
+              </w:rPr>
+              <w:tab/>
+            </w:r>
+            <w:r>
+              <w:rPr>
+                <w:rStyle w:val="Hipervnculo"/>
+                <w:b/>
+                <w:noProof/>
+              </w:rPr>
+              <w:t>Justificación del Proyecto</w:t>
+            </w:r>
+            <w:r>
+              <w:rPr>
+                <w:noProof/>
+                <w:webHidden/>
+              </w:rPr>
+              <w:tab/>
+            </w:r>
+            <w:r>
+              <w:rPr>
+                <w:noProof/>
+                <w:webHidden/>
+              </w:rPr>
+              <w:fldChar w:fldCharType="begin"/>
+            </w:r>
+            <w:r>
+              <w:rPr>
+                <w:noProof/>
+                <w:webHidden/>
+              </w:rPr>
+              <w:instrText xml:space="preserve"> PAGEREF _Toc364274960 \h </w:instrText>
+            </w:r>
+            <w:r>
+              <w:rPr>
+                <w:noProof/>
+                <w:webHidden/>
+              </w:rPr>
+            </w:r>
+            <w:r>
+              <w:rPr>
+                <w:noProof/>
+                <w:webHidden/>
+              </w:rPr>
+              <w:fldChar w:fldCharType="separate"/>
+            </w:r>
+            <w:r>
+              <w:rPr>
+                <w:noProof/>
+                <w:webHidden/>
+              </w:rPr>
+              <w:t>3</w:t>
+            </w:r>
+            <w:r>
+              <w:rPr>
+                <w:noProof/>
+                <w:webHidden/>
+              </w:rPr>
+              <w:fldChar w:fldCharType="end"/>
+            </w:r>
+          </w:hyperlink>
+        </w:p>
+        <w:p>
+          <w:pPr>
+            <w:pStyle w:val="TDC1"/>
+            <w:tabs>
+              <w:tab w:val="left" w:pos="440"/>
+            </w:tabs>
+            <w:rPr>
+              <w:rFonts w:eastAsiaTheme="minorEastAsia"/>
+              <w:noProof/>
+              <w:lang w:val="es-ES" w:eastAsia="es-ES"/>
+            </w:rPr>
+          </w:pPr>
+          <w:hyperlink w:anchor="_Toc364274961" w:history="1">
+            <w:r>
+              <w:rPr>
+                <w:rStyle w:val="Hipervnculo"/>
+                <w:b/>
+                <w:noProof/>
+              </w:rPr>
+              <w:t>3.</w:t>
+            </w:r>
+            <w:r>
+              <w:rPr>
+                <w:rFonts w:eastAsiaTheme="minorEastAsia"/>
+                <w:noProof/>
+                <w:lang w:val="es-ES" w:eastAsia="es-ES"/>
+              </w:rPr>
+              <w:tab/>
+            </w:r>
+            <w:r>
+              <w:rPr>
+                <w:rStyle w:val="Hipervnculo"/>
+                <w:b/>
+                <w:noProof/>
               </w:rPr>
               <w:t>Problemas a resolver</w:t>
             </w:r>
@@ -806,8 +1265,6 @@
               <w:rPr>
                 <w:noProof/>
                 <w:webHidden/>
-                <w:sz w:val="28"/>
-                <w:szCs w:val="28"/>
               </w:rPr>
               <w:tab/>
             </w:r>
@@ -815,8 +1272,6 @@
               <w:rPr>
                 <w:noProof/>
                 <w:webHidden/>
-                <w:sz w:val="28"/>
-                <w:szCs w:val="28"/>
               </w:rPr>
               <w:fldChar w:fldCharType="begin"/>
             </w:r>
@@ -824,25 +1279,19 @@
               <w:rPr>
                 <w:noProof/>
                 <w:webHidden/>
-                <w:sz w:val="28"/>
-                <w:szCs w:val="28"/>
-              </w:rPr>
-              <w:instrText xml:space="preserve"> PAGEREF _Toc363920901 \h </w:instrText>
-            </w:r>
-            <w:r>
-              <w:rPr>
-                <w:noProof/>
-                <w:webHidden/>
-                <w:sz w:val="28"/>
-                <w:szCs w:val="28"/>
-              </w:rPr>
-            </w:r>
-            <w:r>
-              <w:rPr>
-                <w:noProof/>
-                <w:webHidden/>
-                <w:sz w:val="28"/>
-                <w:szCs w:val="28"/>
+              </w:rPr>
+              <w:instrText xml:space="preserve"> PAGEREF _Toc364274961 \h </w:instrText>
+            </w:r>
+            <w:r>
+              <w:rPr>
+                <w:noProof/>
+                <w:webHidden/>
+              </w:rPr>
+            </w:r>
+            <w:r>
+              <w:rPr>
+                <w:noProof/>
+                <w:webHidden/>
               </w:rPr>
               <w:fldChar w:fldCharType="separate"/>
             </w:r>
@@ -850,8 +1299,6 @@
               <w:rPr>
                 <w:noProof/>
                 <w:webHidden/>
-                <w:sz w:val="28"/>
-                <w:szCs w:val="28"/>
               </w:rPr>
               <w:t>4</w:t>
             </w:r>
@@ -859,8 +1306,6 @@
               <w:rPr>
                 <w:noProof/>
                 <w:webHidden/>
-                <w:sz w:val="28"/>
-                <w:szCs w:val="28"/>
               </w:rPr>
               <w:fldChar w:fldCharType="end"/>
             </w:r>
@@ -871,24 +1316,19 @@
             <w:pStyle w:val="TDC2"/>
             <w:tabs>
               <w:tab w:val="left" w:pos="660"/>
-              <w:tab w:val="right" w:leader="dot" w:pos="8495"/>
             </w:tabs>
             <w:rPr>
               <w:rFonts w:eastAsiaTheme="minorEastAsia"/>
               <w:noProof/>
-              <w:sz w:val="28"/>
-              <w:szCs w:val="28"/>
               <w:lang w:val="es-ES" w:eastAsia="es-ES"/>
             </w:rPr>
           </w:pPr>
-          <w:hyperlink w:anchor="_Toc363920902" w:history="1">
+          <w:hyperlink w:anchor="_Toc364274962" w:history="1">
             <w:r>
               <w:rPr>
                 <w:rStyle w:val="Hipervnculo"/>
                 <w:b/>
                 <w:noProof/>
-                <w:sz w:val="28"/>
-                <w:szCs w:val="28"/>
               </w:rPr>
               <w:t>I.</w:t>
             </w:r>
@@ -896,8 +1336,6 @@
               <w:rPr>
                 <w:rFonts w:eastAsiaTheme="minorEastAsia"/>
                 <w:noProof/>
-                <w:sz w:val="28"/>
-                <w:szCs w:val="28"/>
                 <w:lang w:val="es-ES" w:eastAsia="es-ES"/>
               </w:rPr>
               <w:tab/>
@@ -907,17 +1345,13 @@
                 <w:rStyle w:val="Hipervnculo"/>
                 <w:b/>
                 <w:noProof/>
-                <w:sz w:val="28"/>
-                <w:szCs w:val="28"/>
-              </w:rPr>
-              <w:t>El control de entradas y salidas de ventas</w:t>
-            </w:r>
-            <w:r>
-              <w:rPr>
-                <w:noProof/>
-                <w:webHidden/>
-                <w:sz w:val="28"/>
-                <w:szCs w:val="28"/>
+              </w:rPr>
+              <w:t>El control de entradas y salidas de artículos</w:t>
+            </w:r>
+            <w:r>
+              <w:rPr>
+                <w:noProof/>
+                <w:webHidden/>
               </w:rPr>
               <w:tab/>
             </w:r>
@@ -925,8 +1359,6 @@
               <w:rPr>
                 <w:noProof/>
                 <w:webHidden/>
-                <w:sz w:val="28"/>
-                <w:szCs w:val="28"/>
               </w:rPr>
               <w:fldChar w:fldCharType="begin"/>
             </w:r>
@@ -934,25 +1366,19 @@
               <w:rPr>
                 <w:noProof/>
                 <w:webHidden/>
-                <w:sz w:val="28"/>
-                <w:szCs w:val="28"/>
-              </w:rPr>
-              <w:instrText xml:space="preserve"> PAGEREF _Toc363920902 \h </w:instrText>
-            </w:r>
-            <w:r>
-              <w:rPr>
-                <w:noProof/>
-                <w:webHidden/>
-                <w:sz w:val="28"/>
-                <w:szCs w:val="28"/>
-              </w:rPr>
-            </w:r>
-            <w:r>
-              <w:rPr>
-                <w:noProof/>
-                <w:webHidden/>
-                <w:sz w:val="28"/>
-                <w:szCs w:val="28"/>
+              </w:rPr>
+              <w:instrText xml:space="preserve"> PAGEREF _Toc364274962 \h </w:instrText>
+            </w:r>
+            <w:r>
+              <w:rPr>
+                <w:noProof/>
+                <w:webHidden/>
+              </w:rPr>
+            </w:r>
+            <w:r>
+              <w:rPr>
+                <w:noProof/>
+                <w:webHidden/>
               </w:rPr>
               <w:fldChar w:fldCharType="separate"/>
             </w:r>
@@ -960,8 +1386,6 @@
               <w:rPr>
                 <w:noProof/>
                 <w:webHidden/>
-                <w:sz w:val="28"/>
-                <w:szCs w:val="28"/>
               </w:rPr>
               <w:t>4</w:t>
             </w:r>
@@ -969,8 +1393,6 @@
               <w:rPr>
                 <w:noProof/>
                 <w:webHidden/>
-                <w:sz w:val="28"/>
-                <w:szCs w:val="28"/>
               </w:rPr>
               <w:fldChar w:fldCharType="end"/>
             </w:r>
@@ -981,24 +1403,19 @@
             <w:pStyle w:val="TDC2"/>
             <w:tabs>
               <w:tab w:val="left" w:pos="660"/>
-              <w:tab w:val="right" w:leader="dot" w:pos="8495"/>
             </w:tabs>
             <w:rPr>
               <w:rFonts w:eastAsiaTheme="minorEastAsia"/>
               <w:noProof/>
-              <w:sz w:val="28"/>
-              <w:szCs w:val="28"/>
               <w:lang w:val="es-ES" w:eastAsia="es-ES"/>
             </w:rPr>
           </w:pPr>
-          <w:hyperlink w:anchor="_Toc363920903" w:history="1">
+          <w:hyperlink w:anchor="_Toc364274963" w:history="1">
             <w:r>
               <w:rPr>
                 <w:rStyle w:val="Hipervnculo"/>
                 <w:b/>
                 <w:noProof/>
-                <w:sz w:val="28"/>
-                <w:szCs w:val="28"/>
               </w:rPr>
               <w:t>II.</w:t>
             </w:r>
@@ -1006,8 +1423,6 @@
               <w:rPr>
                 <w:rFonts w:eastAsiaTheme="minorEastAsia"/>
                 <w:noProof/>
-                <w:sz w:val="28"/>
-                <w:szCs w:val="28"/>
                 <w:lang w:val="es-ES" w:eastAsia="es-ES"/>
               </w:rPr>
               <w:tab/>
@@ -1017,8 +1432,6 @@
                 <w:rStyle w:val="Hipervnculo"/>
                 <w:b/>
                 <w:noProof/>
-                <w:sz w:val="28"/>
-                <w:szCs w:val="28"/>
               </w:rPr>
               <w:t>El inventario</w:t>
             </w:r>
@@ -1026,8 +1439,6 @@
               <w:rPr>
                 <w:noProof/>
                 <w:webHidden/>
-                <w:sz w:val="28"/>
-                <w:szCs w:val="28"/>
               </w:rPr>
               <w:tab/>
             </w:r>
@@ -1035,8 +1446,6 @@
               <w:rPr>
                 <w:noProof/>
                 <w:webHidden/>
-                <w:sz w:val="28"/>
-                <w:szCs w:val="28"/>
               </w:rPr>
               <w:fldChar w:fldCharType="begin"/>
             </w:r>
@@ -1044,25 +1453,19 @@
               <w:rPr>
                 <w:noProof/>
                 <w:webHidden/>
-                <w:sz w:val="28"/>
-                <w:szCs w:val="28"/>
-              </w:rPr>
-              <w:instrText xml:space="preserve"> PAGEREF _Toc363920903 \h </w:instrText>
-            </w:r>
-            <w:r>
-              <w:rPr>
-                <w:noProof/>
-                <w:webHidden/>
-                <w:sz w:val="28"/>
-                <w:szCs w:val="28"/>
-              </w:rPr>
-            </w:r>
-            <w:r>
-              <w:rPr>
-                <w:noProof/>
-                <w:webHidden/>
-                <w:sz w:val="28"/>
-                <w:szCs w:val="28"/>
+              </w:rPr>
+              <w:instrText xml:space="preserve"> PAGEREF _Toc364274963 \h </w:instrText>
+            </w:r>
+            <w:r>
+              <w:rPr>
+                <w:noProof/>
+                <w:webHidden/>
+              </w:rPr>
+            </w:r>
+            <w:r>
+              <w:rPr>
+                <w:noProof/>
+                <w:webHidden/>
               </w:rPr>
               <w:fldChar w:fldCharType="separate"/>
             </w:r>
@@ -1070,8 +1473,6 @@
               <w:rPr>
                 <w:noProof/>
                 <w:webHidden/>
-                <w:sz w:val="28"/>
-                <w:szCs w:val="28"/>
               </w:rPr>
               <w:t>4</w:t>
             </w:r>
@@ -1079,8 +1480,6 @@
               <w:rPr>
                 <w:noProof/>
                 <w:webHidden/>
-                <w:sz w:val="28"/>
-                <w:szCs w:val="28"/>
               </w:rPr>
               <w:fldChar w:fldCharType="end"/>
             </w:r>
@@ -1091,61 +1490,49 @@
             <w:pStyle w:val="TDC1"/>
             <w:tabs>
               <w:tab w:val="left" w:pos="440"/>
-              <w:tab w:val="right" w:leader="dot" w:pos="8495"/>
             </w:tabs>
             <w:rPr>
               <w:rFonts w:eastAsiaTheme="minorEastAsia"/>
               <w:noProof/>
-              <w:sz w:val="28"/>
-              <w:szCs w:val="28"/>
               <w:lang w:val="es-ES" w:eastAsia="es-ES"/>
             </w:rPr>
           </w:pPr>
-          <w:hyperlink w:anchor="_Toc363920904" w:history="1">
-            <w:r>
-              <w:rPr>
-                <w:rStyle w:val="Hipervnculo"/>
-                <w:noProof/>
-                <w:sz w:val="28"/>
-                <w:szCs w:val="28"/>
-              </w:rPr>
-              <w:t>4</w:t>
-            </w:r>
-            <w:r>
-              <w:rPr>
-                <w:rFonts w:eastAsiaTheme="minorEastAsia"/>
-                <w:noProof/>
-                <w:sz w:val="28"/>
-                <w:szCs w:val="28"/>
-                <w:lang w:val="es-ES" w:eastAsia="es-ES"/>
-              </w:rPr>
-              <w:tab/>
-            </w:r>
+          <w:hyperlink w:anchor="_Toc364274964" w:history="1">
             <w:r>
               <w:rPr>
                 <w:rStyle w:val="Hipervnculo"/>
                 <w:b/>
                 <w:noProof/>
-                <w:sz w:val="28"/>
-                <w:szCs w:val="28"/>
-              </w:rPr>
-              <w:t>Alcance y limitaciones</w:t>
-            </w:r>
-            <w:r>
-              <w:rPr>
-                <w:noProof/>
-                <w:webHidden/>
-                <w:sz w:val="28"/>
-                <w:szCs w:val="28"/>
+              </w:rPr>
+              <w:t>4.</w:t>
+            </w:r>
+            <w:r>
+              <w:rPr>
+                <w:rFonts w:eastAsiaTheme="minorEastAsia"/>
+                <w:noProof/>
+                <w:lang w:val="es-ES" w:eastAsia="es-ES"/>
               </w:rPr>
               <w:tab/>
             </w:r>
             <w:r>
               <w:rPr>
-                <w:noProof/>
-                <w:webHidden/>
-                <w:sz w:val="28"/>
-                <w:szCs w:val="28"/>
+                <w:rStyle w:val="Hipervnculo"/>
+                <w:b/>
+                <w:noProof/>
+              </w:rPr>
+              <w:t>Alcances y limitaciones</w:t>
+            </w:r>
+            <w:r>
+              <w:rPr>
+                <w:noProof/>
+                <w:webHidden/>
+              </w:rPr>
+              <w:tab/>
+            </w:r>
+            <w:r>
+              <w:rPr>
+                <w:noProof/>
+                <w:webHidden/>
               </w:rPr>
               <w:fldChar w:fldCharType="begin"/>
             </w:r>
@@ -1153,25 +1540,19 @@
               <w:rPr>
                 <w:noProof/>
                 <w:webHidden/>
-                <w:sz w:val="28"/>
-                <w:szCs w:val="28"/>
-              </w:rPr>
-              <w:instrText xml:space="preserve"> PAGEREF _Toc363920904 \h </w:instrText>
-            </w:r>
-            <w:r>
-              <w:rPr>
-                <w:noProof/>
-                <w:webHidden/>
-                <w:sz w:val="28"/>
-                <w:szCs w:val="28"/>
-              </w:rPr>
-            </w:r>
-            <w:r>
-              <w:rPr>
-                <w:noProof/>
-                <w:webHidden/>
-                <w:sz w:val="28"/>
-                <w:szCs w:val="28"/>
+              </w:rPr>
+              <w:instrText xml:space="preserve"> PAGEREF _Toc364274964 \h </w:instrText>
+            </w:r>
+            <w:r>
+              <w:rPr>
+                <w:noProof/>
+                <w:webHidden/>
+              </w:rPr>
+            </w:r>
+            <w:r>
+              <w:rPr>
+                <w:noProof/>
+                <w:webHidden/>
               </w:rPr>
               <w:fldChar w:fldCharType="separate"/>
             </w:r>
@@ -1179,8 +1560,6 @@
               <w:rPr>
                 <w:noProof/>
                 <w:webHidden/>
-                <w:sz w:val="28"/>
-                <w:szCs w:val="28"/>
               </w:rPr>
               <w:t>4</w:t>
             </w:r>
@@ -1188,8 +1567,6 @@
               <w:rPr>
                 <w:noProof/>
                 <w:webHidden/>
-                <w:sz w:val="28"/>
-                <w:szCs w:val="28"/>
               </w:rPr>
               <w:fldChar w:fldCharType="end"/>
             </w:r>
@@ -1200,23 +1577,18 @@
             <w:pStyle w:val="TDC2"/>
             <w:tabs>
               <w:tab w:val="left" w:pos="660"/>
-              <w:tab w:val="right" w:leader="dot" w:pos="8495"/>
             </w:tabs>
             <w:rPr>
               <w:rFonts w:eastAsiaTheme="minorEastAsia"/>
               <w:noProof/>
-              <w:sz w:val="28"/>
-              <w:szCs w:val="28"/>
               <w:lang w:val="es-ES" w:eastAsia="es-ES"/>
             </w:rPr>
           </w:pPr>
-          <w:hyperlink w:anchor="_Toc363920905" w:history="1">
+          <w:hyperlink w:anchor="_Toc364274965" w:history="1">
             <w:r>
               <w:rPr>
                 <w:rStyle w:val="Hipervnculo"/>
                 <w:noProof/>
-                <w:sz w:val="28"/>
-                <w:szCs w:val="28"/>
               </w:rPr>
               <w:t>I.</w:t>
             </w:r>
@@ -1224,8 +1596,6 @@
               <w:rPr>
                 <w:rFonts w:eastAsiaTheme="minorEastAsia"/>
                 <w:noProof/>
-                <w:sz w:val="28"/>
-                <w:szCs w:val="28"/>
                 <w:lang w:val="es-ES" w:eastAsia="es-ES"/>
               </w:rPr>
               <w:tab/>
@@ -1235,8 +1605,6 @@
                 <w:rStyle w:val="Hipervnculo"/>
                 <w:b/>
                 <w:noProof/>
-                <w:sz w:val="28"/>
-                <w:szCs w:val="28"/>
               </w:rPr>
               <w:t>Alcance</w:t>
             </w:r>
@@ -1244,8 +1612,6 @@
               <w:rPr>
                 <w:noProof/>
                 <w:webHidden/>
-                <w:sz w:val="28"/>
-                <w:szCs w:val="28"/>
               </w:rPr>
               <w:tab/>
             </w:r>
@@ -1253,8 +1619,6 @@
               <w:rPr>
                 <w:noProof/>
                 <w:webHidden/>
-                <w:sz w:val="28"/>
-                <w:szCs w:val="28"/>
               </w:rPr>
               <w:fldChar w:fldCharType="begin"/>
             </w:r>
@@ -1262,25 +1626,19 @@
               <w:rPr>
                 <w:noProof/>
                 <w:webHidden/>
-                <w:sz w:val="28"/>
-                <w:szCs w:val="28"/>
-              </w:rPr>
-              <w:instrText xml:space="preserve"> PAGEREF _Toc363920905 \h </w:instrText>
-            </w:r>
-            <w:r>
-              <w:rPr>
-                <w:noProof/>
-                <w:webHidden/>
-                <w:sz w:val="28"/>
-                <w:szCs w:val="28"/>
-              </w:rPr>
-            </w:r>
-            <w:r>
-              <w:rPr>
-                <w:noProof/>
-                <w:webHidden/>
-                <w:sz w:val="28"/>
-                <w:szCs w:val="28"/>
+              </w:rPr>
+              <w:instrText xml:space="preserve"> PAGEREF _Toc364274965 \h </w:instrText>
+            </w:r>
+            <w:r>
+              <w:rPr>
+                <w:noProof/>
+                <w:webHidden/>
+              </w:rPr>
+            </w:r>
+            <w:r>
+              <w:rPr>
+                <w:noProof/>
+                <w:webHidden/>
               </w:rPr>
               <w:fldChar w:fldCharType="separate"/>
             </w:r>
@@ -1288,8 +1646,6 @@
               <w:rPr>
                 <w:noProof/>
                 <w:webHidden/>
-                <w:sz w:val="28"/>
-                <w:szCs w:val="28"/>
               </w:rPr>
               <w:t>4</w:t>
             </w:r>
@@ -1297,8 +1653,6 @@
               <w:rPr>
                 <w:noProof/>
                 <w:webHidden/>
-                <w:sz w:val="28"/>
-                <w:szCs w:val="28"/>
               </w:rPr>
               <w:fldChar w:fldCharType="end"/>
             </w:r>
@@ -1309,23 +1663,18 @@
             <w:pStyle w:val="TDC2"/>
             <w:tabs>
               <w:tab w:val="left" w:pos="660"/>
-              <w:tab w:val="right" w:leader="dot" w:pos="8495"/>
             </w:tabs>
             <w:rPr>
               <w:rFonts w:eastAsiaTheme="minorEastAsia"/>
               <w:noProof/>
-              <w:sz w:val="28"/>
-              <w:szCs w:val="28"/>
               <w:lang w:val="es-ES" w:eastAsia="es-ES"/>
             </w:rPr>
           </w:pPr>
-          <w:hyperlink w:anchor="_Toc363920906" w:history="1">
+          <w:hyperlink w:anchor="_Toc364274966" w:history="1">
             <w:r>
               <w:rPr>
                 <w:rStyle w:val="Hipervnculo"/>
                 <w:noProof/>
-                <w:sz w:val="28"/>
-                <w:szCs w:val="28"/>
               </w:rPr>
               <w:t>II.</w:t>
             </w:r>
@@ -1333,8 +1682,6 @@
               <w:rPr>
                 <w:rFonts w:eastAsiaTheme="minorEastAsia"/>
                 <w:noProof/>
-                <w:sz w:val="28"/>
-                <w:szCs w:val="28"/>
                 <w:lang w:val="es-ES" w:eastAsia="es-ES"/>
               </w:rPr>
               <w:tab/>
@@ -1344,8 +1691,6 @@
                 <w:rStyle w:val="Hipervnculo"/>
                 <w:b/>
                 <w:noProof/>
-                <w:sz w:val="28"/>
-                <w:szCs w:val="28"/>
               </w:rPr>
               <w:t>Limitaciones</w:t>
             </w:r>
@@ -1353,8 +1698,6 @@
               <w:rPr>
                 <w:noProof/>
                 <w:webHidden/>
-                <w:sz w:val="28"/>
-                <w:szCs w:val="28"/>
               </w:rPr>
               <w:tab/>
             </w:r>
@@ -1362,8 +1705,6 @@
               <w:rPr>
                 <w:noProof/>
                 <w:webHidden/>
-                <w:sz w:val="28"/>
-                <w:szCs w:val="28"/>
               </w:rPr>
               <w:fldChar w:fldCharType="begin"/>
             </w:r>
@@ -1371,25 +1712,19 @@
               <w:rPr>
                 <w:noProof/>
                 <w:webHidden/>
-                <w:sz w:val="28"/>
-                <w:szCs w:val="28"/>
-              </w:rPr>
-              <w:instrText xml:space="preserve"> PAGEREF _Toc363920906 \h </w:instrText>
-            </w:r>
-            <w:r>
-              <w:rPr>
-                <w:noProof/>
-                <w:webHidden/>
-                <w:sz w:val="28"/>
-                <w:szCs w:val="28"/>
-              </w:rPr>
-            </w:r>
-            <w:r>
-              <w:rPr>
-                <w:noProof/>
-                <w:webHidden/>
-                <w:sz w:val="28"/>
-                <w:szCs w:val="28"/>
+              </w:rPr>
+              <w:instrText xml:space="preserve"> PAGEREF _Toc364274966 \h </w:instrText>
+            </w:r>
+            <w:r>
+              <w:rPr>
+                <w:noProof/>
+                <w:webHidden/>
+              </w:rPr>
+            </w:r>
+            <w:r>
+              <w:rPr>
+                <w:noProof/>
+                <w:webHidden/>
               </w:rPr>
               <w:fldChar w:fldCharType="separate"/>
             </w:r>
@@ -1397,8 +1732,6 @@
               <w:rPr>
                 <w:noProof/>
                 <w:webHidden/>
-                <w:sz w:val="28"/>
-                <w:szCs w:val="28"/>
               </w:rPr>
               <w:t>4</w:t>
             </w:r>
@@ -1406,8 +1739,6 @@
               <w:rPr>
                 <w:noProof/>
                 <w:webHidden/>
-                <w:sz w:val="28"/>
-                <w:szCs w:val="28"/>
               </w:rPr>
               <w:fldChar w:fldCharType="end"/>
             </w:r>
@@ -1418,33 +1749,26 @@
             <w:pStyle w:val="TDC1"/>
             <w:tabs>
               <w:tab w:val="left" w:pos="440"/>
-              <w:tab w:val="right" w:leader="dot" w:pos="8495"/>
             </w:tabs>
             <w:rPr>
               <w:rFonts w:eastAsiaTheme="minorEastAsia"/>
               <w:noProof/>
-              <w:sz w:val="28"/>
-              <w:szCs w:val="28"/>
               <w:lang w:val="es-ES" w:eastAsia="es-ES"/>
             </w:rPr>
           </w:pPr>
-          <w:hyperlink w:anchor="_Toc363920907" w:history="1">
+          <w:hyperlink w:anchor="_Toc364274967" w:history="1">
             <w:r>
               <w:rPr>
                 <w:rStyle w:val="Hipervnculo"/>
                 <w:b/>
                 <w:noProof/>
-                <w:sz w:val="28"/>
-                <w:szCs w:val="28"/>
-              </w:rPr>
-              <w:t>5</w:t>
+              </w:rPr>
+              <w:t>5.</w:t>
             </w:r>
             <w:r>
               <w:rPr>
                 <w:rFonts w:eastAsiaTheme="minorEastAsia"/>
                 <w:noProof/>
-                <w:sz w:val="28"/>
-                <w:szCs w:val="28"/>
                 <w:lang w:val="es-ES" w:eastAsia="es-ES"/>
               </w:rPr>
               <w:tab/>
@@ -1454,8 +1778,6 @@
                 <w:rStyle w:val="Hipervnculo"/>
                 <w:b/>
                 <w:noProof/>
-                <w:sz w:val="28"/>
-                <w:szCs w:val="28"/>
               </w:rPr>
               <w:t>Impactó económico, Social y Tecnológico</w:t>
             </w:r>
@@ -1463,8 +1785,6 @@
               <w:rPr>
                 <w:noProof/>
                 <w:webHidden/>
-                <w:sz w:val="28"/>
-                <w:szCs w:val="28"/>
               </w:rPr>
               <w:tab/>
             </w:r>
@@ -1472,8 +1792,6 @@
               <w:rPr>
                 <w:noProof/>
                 <w:webHidden/>
-                <w:sz w:val="28"/>
-                <w:szCs w:val="28"/>
               </w:rPr>
               <w:fldChar w:fldCharType="begin"/>
             </w:r>
@@ -1481,25 +1799,19 @@
               <w:rPr>
                 <w:noProof/>
                 <w:webHidden/>
-                <w:sz w:val="28"/>
-                <w:szCs w:val="28"/>
-              </w:rPr>
-              <w:instrText xml:space="preserve"> PAGEREF _Toc363920907 \h </w:instrText>
-            </w:r>
-            <w:r>
-              <w:rPr>
-                <w:noProof/>
-                <w:webHidden/>
-                <w:sz w:val="28"/>
-                <w:szCs w:val="28"/>
-              </w:rPr>
-            </w:r>
-            <w:r>
-              <w:rPr>
-                <w:noProof/>
-                <w:webHidden/>
-                <w:sz w:val="28"/>
-                <w:szCs w:val="28"/>
+              </w:rPr>
+              <w:instrText xml:space="preserve"> PAGEREF _Toc364274967 \h </w:instrText>
+            </w:r>
+            <w:r>
+              <w:rPr>
+                <w:noProof/>
+                <w:webHidden/>
+              </w:rPr>
+            </w:r>
+            <w:r>
+              <w:rPr>
+                <w:noProof/>
+                <w:webHidden/>
               </w:rPr>
               <w:fldChar w:fldCharType="separate"/>
             </w:r>
@@ -1507,8 +1819,6 @@
               <w:rPr>
                 <w:noProof/>
                 <w:webHidden/>
-                <w:sz w:val="28"/>
-                <w:szCs w:val="28"/>
               </w:rPr>
               <w:t>5</w:t>
             </w:r>
@@ -1516,8 +1826,6 @@
               <w:rPr>
                 <w:noProof/>
                 <w:webHidden/>
-                <w:sz w:val="28"/>
-                <w:szCs w:val="28"/>
               </w:rPr>
               <w:fldChar w:fldCharType="end"/>
             </w:r>
@@ -1528,24 +1836,19 @@
             <w:pStyle w:val="TDC2"/>
             <w:tabs>
               <w:tab w:val="left" w:pos="660"/>
-              <w:tab w:val="right" w:leader="dot" w:pos="8495"/>
             </w:tabs>
             <w:rPr>
               <w:rFonts w:eastAsiaTheme="minorEastAsia"/>
               <w:noProof/>
-              <w:sz w:val="28"/>
-              <w:szCs w:val="28"/>
               <w:lang w:val="es-ES" w:eastAsia="es-ES"/>
             </w:rPr>
           </w:pPr>
-          <w:hyperlink w:anchor="_Toc363920908" w:history="1">
+          <w:hyperlink w:anchor="_Toc364274968" w:history="1">
             <w:r>
               <w:rPr>
                 <w:rStyle w:val="Hipervnculo"/>
                 <w:b/>
                 <w:noProof/>
-                <w:sz w:val="28"/>
-                <w:szCs w:val="28"/>
               </w:rPr>
               <w:t>I.</w:t>
             </w:r>
@@ -1553,8 +1856,6 @@
               <w:rPr>
                 <w:rFonts w:eastAsiaTheme="minorEastAsia"/>
                 <w:noProof/>
-                <w:sz w:val="28"/>
-                <w:szCs w:val="28"/>
                 <w:lang w:val="es-ES" w:eastAsia="es-ES"/>
               </w:rPr>
               <w:tab/>
@@ -1564,17 +1865,13 @@
                 <w:rStyle w:val="Hipervnculo"/>
                 <w:b/>
                 <w:noProof/>
-                <w:sz w:val="28"/>
-                <w:szCs w:val="28"/>
-              </w:rPr>
-              <w:t>Impactó Económico</w:t>
-            </w:r>
-            <w:r>
-              <w:rPr>
-                <w:noProof/>
-                <w:webHidden/>
-                <w:sz w:val="28"/>
-                <w:szCs w:val="28"/>
+              </w:rPr>
+              <w:t>Impacto Económico</w:t>
+            </w:r>
+            <w:r>
+              <w:rPr>
+                <w:noProof/>
+                <w:webHidden/>
               </w:rPr>
               <w:tab/>
             </w:r>
@@ -1582,8 +1879,6 @@
               <w:rPr>
                 <w:noProof/>
                 <w:webHidden/>
-                <w:sz w:val="28"/>
-                <w:szCs w:val="28"/>
               </w:rPr>
               <w:fldChar w:fldCharType="begin"/>
             </w:r>
@@ -1591,25 +1886,19 @@
               <w:rPr>
                 <w:noProof/>
                 <w:webHidden/>
-                <w:sz w:val="28"/>
-                <w:szCs w:val="28"/>
-              </w:rPr>
-              <w:instrText xml:space="preserve"> PAGEREF _Toc363920908 \h </w:instrText>
-            </w:r>
-            <w:r>
-              <w:rPr>
-                <w:noProof/>
-                <w:webHidden/>
-                <w:sz w:val="28"/>
-                <w:szCs w:val="28"/>
-              </w:rPr>
-            </w:r>
-            <w:r>
-              <w:rPr>
-                <w:noProof/>
-                <w:webHidden/>
-                <w:sz w:val="28"/>
-                <w:szCs w:val="28"/>
+              </w:rPr>
+              <w:instrText xml:space="preserve"> PAGEREF _Toc364274968 \h </w:instrText>
+            </w:r>
+            <w:r>
+              <w:rPr>
+                <w:noProof/>
+                <w:webHidden/>
+              </w:rPr>
+            </w:r>
+            <w:r>
+              <w:rPr>
+                <w:noProof/>
+                <w:webHidden/>
               </w:rPr>
               <w:fldChar w:fldCharType="separate"/>
             </w:r>
@@ -1617,8 +1906,6 @@
               <w:rPr>
                 <w:noProof/>
                 <w:webHidden/>
-                <w:sz w:val="28"/>
-                <w:szCs w:val="28"/>
               </w:rPr>
               <w:t>5</w:t>
             </w:r>
@@ -1626,8 +1913,6 @@
               <w:rPr>
                 <w:noProof/>
                 <w:webHidden/>
-                <w:sz w:val="28"/>
-                <w:szCs w:val="28"/>
               </w:rPr>
               <w:fldChar w:fldCharType="end"/>
             </w:r>
@@ -1638,24 +1923,19 @@
             <w:pStyle w:val="TDC2"/>
             <w:tabs>
               <w:tab w:val="left" w:pos="660"/>
-              <w:tab w:val="right" w:leader="dot" w:pos="8495"/>
             </w:tabs>
             <w:rPr>
               <w:rFonts w:eastAsiaTheme="minorEastAsia"/>
               <w:noProof/>
-              <w:sz w:val="28"/>
-              <w:szCs w:val="28"/>
               <w:lang w:val="es-ES" w:eastAsia="es-ES"/>
             </w:rPr>
           </w:pPr>
-          <w:hyperlink w:anchor="_Toc363920909" w:history="1">
+          <w:hyperlink w:anchor="_Toc364274969" w:history="1">
             <w:r>
               <w:rPr>
                 <w:rStyle w:val="Hipervnculo"/>
                 <w:b/>
                 <w:noProof/>
-                <w:sz w:val="28"/>
-                <w:szCs w:val="28"/>
               </w:rPr>
               <w:t>II.</w:t>
             </w:r>
@@ -1663,8 +1943,6 @@
               <w:rPr>
                 <w:rFonts w:eastAsiaTheme="minorEastAsia"/>
                 <w:noProof/>
-                <w:sz w:val="28"/>
-                <w:szCs w:val="28"/>
                 <w:lang w:val="es-ES" w:eastAsia="es-ES"/>
               </w:rPr>
               <w:tab/>
@@ -1674,8 +1952,6 @@
                 <w:rStyle w:val="Hipervnculo"/>
                 <w:b/>
                 <w:noProof/>
-                <w:sz w:val="28"/>
-                <w:szCs w:val="28"/>
               </w:rPr>
               <w:t>Impacto Social</w:t>
             </w:r>
@@ -1683,8 +1959,6 @@
               <w:rPr>
                 <w:noProof/>
                 <w:webHidden/>
-                <w:sz w:val="28"/>
-                <w:szCs w:val="28"/>
               </w:rPr>
               <w:tab/>
             </w:r>
@@ -1692,8 +1966,6 @@
               <w:rPr>
                 <w:noProof/>
                 <w:webHidden/>
-                <w:sz w:val="28"/>
-                <w:szCs w:val="28"/>
               </w:rPr>
               <w:fldChar w:fldCharType="begin"/>
             </w:r>
@@ -1701,25 +1973,19 @@
               <w:rPr>
                 <w:noProof/>
                 <w:webHidden/>
-                <w:sz w:val="28"/>
-                <w:szCs w:val="28"/>
-              </w:rPr>
-              <w:instrText xml:space="preserve"> PAGEREF _Toc363920909 \h </w:instrText>
-            </w:r>
-            <w:r>
-              <w:rPr>
-                <w:noProof/>
-                <w:webHidden/>
-                <w:sz w:val="28"/>
-                <w:szCs w:val="28"/>
-              </w:rPr>
-            </w:r>
-            <w:r>
-              <w:rPr>
-                <w:noProof/>
-                <w:webHidden/>
-                <w:sz w:val="28"/>
-                <w:szCs w:val="28"/>
+              </w:rPr>
+              <w:instrText xml:space="preserve"> PAGEREF _Toc364274969 \h </w:instrText>
+            </w:r>
+            <w:r>
+              <w:rPr>
+                <w:noProof/>
+                <w:webHidden/>
+              </w:rPr>
+            </w:r>
+            <w:r>
+              <w:rPr>
+                <w:noProof/>
+                <w:webHidden/>
               </w:rPr>
               <w:fldChar w:fldCharType="separate"/>
             </w:r>
@@ -1727,8 +1993,6 @@
               <w:rPr>
                 <w:noProof/>
                 <w:webHidden/>
-                <w:sz w:val="28"/>
-                <w:szCs w:val="28"/>
               </w:rPr>
               <w:t>5</w:t>
             </w:r>
@@ -1736,8 +2000,6 @@
               <w:rPr>
                 <w:noProof/>
                 <w:webHidden/>
-                <w:sz w:val="28"/>
-                <w:szCs w:val="28"/>
               </w:rPr>
               <w:fldChar w:fldCharType="end"/>
             </w:r>
@@ -1748,24 +2010,19 @@
             <w:pStyle w:val="TDC2"/>
             <w:tabs>
               <w:tab w:val="left" w:pos="880"/>
-              <w:tab w:val="right" w:leader="dot" w:pos="8495"/>
             </w:tabs>
             <w:rPr>
               <w:rFonts w:eastAsiaTheme="minorEastAsia"/>
               <w:noProof/>
-              <w:sz w:val="28"/>
-              <w:szCs w:val="28"/>
               <w:lang w:val="es-ES" w:eastAsia="es-ES"/>
             </w:rPr>
           </w:pPr>
-          <w:hyperlink w:anchor="_Toc363920910" w:history="1">
+          <w:hyperlink w:anchor="_Toc364274970" w:history="1">
             <w:r>
               <w:rPr>
                 <w:rStyle w:val="Hipervnculo"/>
                 <w:b/>
                 <w:noProof/>
-                <w:sz w:val="28"/>
-                <w:szCs w:val="28"/>
               </w:rPr>
               <w:t>III.</w:t>
             </w:r>
@@ -1773,8 +2030,6 @@
               <w:rPr>
                 <w:rFonts w:eastAsiaTheme="minorEastAsia"/>
                 <w:noProof/>
-                <w:sz w:val="28"/>
-                <w:szCs w:val="28"/>
                 <w:lang w:val="es-ES" w:eastAsia="es-ES"/>
               </w:rPr>
               <w:tab/>
@@ -1784,17 +2039,13 @@
                 <w:rStyle w:val="Hipervnculo"/>
                 <w:b/>
                 <w:noProof/>
-                <w:sz w:val="28"/>
-                <w:szCs w:val="28"/>
-              </w:rPr>
-              <w:t>Impactó Tecnológico</w:t>
-            </w:r>
-            <w:r>
-              <w:rPr>
-                <w:noProof/>
-                <w:webHidden/>
-                <w:sz w:val="28"/>
-                <w:szCs w:val="28"/>
+              </w:rPr>
+              <w:t>Impacto Tecnológico</w:t>
+            </w:r>
+            <w:r>
+              <w:rPr>
+                <w:noProof/>
+                <w:webHidden/>
               </w:rPr>
               <w:tab/>
             </w:r>
@@ -1802,8 +2053,6 @@
               <w:rPr>
                 <w:noProof/>
                 <w:webHidden/>
-                <w:sz w:val="28"/>
-                <w:szCs w:val="28"/>
               </w:rPr>
               <w:fldChar w:fldCharType="begin"/>
             </w:r>
@@ -1811,25 +2060,19 @@
               <w:rPr>
                 <w:noProof/>
                 <w:webHidden/>
-                <w:sz w:val="28"/>
-                <w:szCs w:val="28"/>
-              </w:rPr>
-              <w:instrText xml:space="preserve"> PAGEREF _Toc363920910 \h </w:instrText>
-            </w:r>
-            <w:r>
-              <w:rPr>
-                <w:noProof/>
-                <w:webHidden/>
-                <w:sz w:val="28"/>
-                <w:szCs w:val="28"/>
-              </w:rPr>
-            </w:r>
-            <w:r>
-              <w:rPr>
-                <w:noProof/>
-                <w:webHidden/>
-                <w:sz w:val="28"/>
-                <w:szCs w:val="28"/>
+              </w:rPr>
+              <w:instrText xml:space="preserve"> PAGEREF _Toc364274970 \h </w:instrText>
+            </w:r>
+            <w:r>
+              <w:rPr>
+                <w:noProof/>
+                <w:webHidden/>
+              </w:rPr>
+            </w:r>
+            <w:r>
+              <w:rPr>
+                <w:noProof/>
+                <w:webHidden/>
               </w:rPr>
               <w:fldChar w:fldCharType="separate"/>
             </w:r>
@@ -1837,8 +2080,6 @@
               <w:rPr>
                 <w:noProof/>
                 <w:webHidden/>
-                <w:sz w:val="28"/>
-                <w:szCs w:val="28"/>
               </w:rPr>
               <w:t>5</w:t>
             </w:r>
@@ -1846,8 +2087,6 @@
               <w:rPr>
                 <w:noProof/>
                 <w:webHidden/>
-                <w:sz w:val="28"/>
-                <w:szCs w:val="28"/>
               </w:rPr>
               <w:fldChar w:fldCharType="end"/>
             </w:r>
@@ -1858,33 +2097,26 @@
             <w:pStyle w:val="TDC1"/>
             <w:tabs>
               <w:tab w:val="left" w:pos="440"/>
-              <w:tab w:val="right" w:leader="dot" w:pos="8495"/>
             </w:tabs>
             <w:rPr>
               <w:rFonts w:eastAsiaTheme="minorEastAsia"/>
               <w:noProof/>
-              <w:sz w:val="28"/>
-              <w:szCs w:val="28"/>
               <w:lang w:val="es-ES" w:eastAsia="es-ES"/>
             </w:rPr>
           </w:pPr>
-          <w:hyperlink w:anchor="_Toc363920911" w:history="1">
+          <w:hyperlink w:anchor="_Toc364274971" w:history="1">
             <w:r>
               <w:rPr>
                 <w:rStyle w:val="Hipervnculo"/>
                 <w:b/>
                 <w:noProof/>
-                <w:sz w:val="28"/>
-                <w:szCs w:val="28"/>
-              </w:rPr>
-              <w:t>6</w:t>
+              </w:rPr>
+              <w:t>6.</w:t>
             </w:r>
             <w:r>
               <w:rPr>
                 <w:rFonts w:eastAsiaTheme="minorEastAsia"/>
                 <w:noProof/>
-                <w:sz w:val="28"/>
-                <w:szCs w:val="28"/>
                 <w:lang w:val="es-ES" w:eastAsia="es-ES"/>
               </w:rPr>
               <w:tab/>
@@ -1894,8 +2126,6 @@
                 <w:rStyle w:val="Hipervnculo"/>
                 <w:b/>
                 <w:noProof/>
-                <w:sz w:val="28"/>
-                <w:szCs w:val="28"/>
               </w:rPr>
               <w:t>Resultados Esperados</w:t>
             </w:r>
@@ -1903,8 +2133,6 @@
               <w:rPr>
                 <w:noProof/>
                 <w:webHidden/>
-                <w:sz w:val="28"/>
-                <w:szCs w:val="28"/>
               </w:rPr>
               <w:tab/>
             </w:r>
@@ -1912,8 +2140,6 @@
               <w:rPr>
                 <w:noProof/>
                 <w:webHidden/>
-                <w:sz w:val="28"/>
-                <w:szCs w:val="28"/>
               </w:rPr>
               <w:fldChar w:fldCharType="begin"/>
             </w:r>
@@ -1921,25 +2147,19 @@
               <w:rPr>
                 <w:noProof/>
                 <w:webHidden/>
-                <w:sz w:val="28"/>
-                <w:szCs w:val="28"/>
-              </w:rPr>
-              <w:instrText xml:space="preserve"> PAGEREF _Toc363920911 \h </w:instrText>
-            </w:r>
-            <w:r>
-              <w:rPr>
-                <w:noProof/>
-                <w:webHidden/>
-                <w:sz w:val="28"/>
-                <w:szCs w:val="28"/>
-              </w:rPr>
-            </w:r>
-            <w:r>
-              <w:rPr>
-                <w:noProof/>
-                <w:webHidden/>
-                <w:sz w:val="28"/>
-                <w:szCs w:val="28"/>
+              </w:rPr>
+              <w:instrText xml:space="preserve"> PAGEREF _Toc364274971 \h </w:instrText>
+            </w:r>
+            <w:r>
+              <w:rPr>
+                <w:noProof/>
+                <w:webHidden/>
+              </w:rPr>
+            </w:r>
+            <w:r>
+              <w:rPr>
+                <w:noProof/>
+                <w:webHidden/>
               </w:rPr>
               <w:fldChar w:fldCharType="separate"/>
             </w:r>
@@ -1947,8 +2167,6 @@
               <w:rPr>
                 <w:noProof/>
                 <w:webHidden/>
-                <w:sz w:val="28"/>
-                <w:szCs w:val="28"/>
               </w:rPr>
               <w:t>6</w:t>
             </w:r>
@@ -1956,8 +2174,6 @@
               <w:rPr>
                 <w:noProof/>
                 <w:webHidden/>
-                <w:sz w:val="28"/>
-                <w:szCs w:val="28"/>
               </w:rPr>
               <w:fldChar w:fldCharType="end"/>
             </w:r>
@@ -1968,33 +2184,26 @@
             <w:pStyle w:val="TDC1"/>
             <w:tabs>
               <w:tab w:val="left" w:pos="440"/>
-              <w:tab w:val="right" w:leader="dot" w:pos="8495"/>
             </w:tabs>
             <w:rPr>
               <w:rFonts w:eastAsiaTheme="minorEastAsia"/>
               <w:noProof/>
-              <w:sz w:val="28"/>
-              <w:szCs w:val="28"/>
               <w:lang w:val="es-ES" w:eastAsia="es-ES"/>
             </w:rPr>
           </w:pPr>
-          <w:hyperlink w:anchor="_Toc363920912" w:history="1">
+          <w:hyperlink w:anchor="_Toc364274972" w:history="1">
             <w:r>
               <w:rPr>
                 <w:rStyle w:val="Hipervnculo"/>
                 <w:b/>
                 <w:noProof/>
-                <w:sz w:val="28"/>
-                <w:szCs w:val="28"/>
-              </w:rPr>
-              <w:t>7</w:t>
+              </w:rPr>
+              <w:t>7.</w:t>
             </w:r>
             <w:r>
               <w:rPr>
                 <w:rFonts w:eastAsiaTheme="minorEastAsia"/>
                 <w:noProof/>
-                <w:sz w:val="28"/>
-                <w:szCs w:val="28"/>
                 <w:lang w:val="es-ES" w:eastAsia="es-ES"/>
               </w:rPr>
               <w:tab/>
@@ -2004,8 +2213,6 @@
                 <w:rStyle w:val="Hipervnculo"/>
                 <w:b/>
                 <w:noProof/>
-                <w:sz w:val="28"/>
-                <w:szCs w:val="28"/>
               </w:rPr>
               <w:t>Cronograma de actividades(diagrama de Gantt)</w:t>
             </w:r>
@@ -2013,8 +2220,6 @@
               <w:rPr>
                 <w:noProof/>
                 <w:webHidden/>
-                <w:sz w:val="28"/>
-                <w:szCs w:val="28"/>
               </w:rPr>
               <w:tab/>
             </w:r>
@@ -2022,8 +2227,6 @@
               <w:rPr>
                 <w:noProof/>
                 <w:webHidden/>
-                <w:sz w:val="28"/>
-                <w:szCs w:val="28"/>
               </w:rPr>
               <w:fldChar w:fldCharType="begin"/>
             </w:r>
@@ -2031,25 +2234,19 @@
               <w:rPr>
                 <w:noProof/>
                 <w:webHidden/>
-                <w:sz w:val="28"/>
-                <w:szCs w:val="28"/>
-              </w:rPr>
-              <w:instrText xml:space="preserve"> PAGEREF _Toc363920912 \h </w:instrText>
-            </w:r>
-            <w:r>
-              <w:rPr>
-                <w:noProof/>
-                <w:webHidden/>
-                <w:sz w:val="28"/>
-                <w:szCs w:val="28"/>
-              </w:rPr>
-            </w:r>
-            <w:r>
-              <w:rPr>
-                <w:noProof/>
-                <w:webHidden/>
-                <w:sz w:val="28"/>
-                <w:szCs w:val="28"/>
+              </w:rPr>
+              <w:instrText xml:space="preserve"> PAGEREF _Toc364274972 \h </w:instrText>
+            </w:r>
+            <w:r>
+              <w:rPr>
+                <w:noProof/>
+                <w:webHidden/>
+              </w:rPr>
+            </w:r>
+            <w:r>
+              <w:rPr>
+                <w:noProof/>
+                <w:webHidden/>
               </w:rPr>
               <w:fldChar w:fldCharType="separate"/>
             </w:r>
@@ -2057,8 +2254,6 @@
               <w:rPr>
                 <w:noProof/>
                 <w:webHidden/>
-                <w:sz w:val="28"/>
-                <w:szCs w:val="28"/>
               </w:rPr>
               <w:t>7</w:t>
             </w:r>
@@ -2066,8 +2261,6 @@
               <w:rPr>
                 <w:noProof/>
                 <w:webHidden/>
-                <w:sz w:val="28"/>
-                <w:szCs w:val="28"/>
               </w:rPr>
               <w:fldChar w:fldCharType="end"/>
             </w:r>
@@ -2119,7 +2312,7 @@
           <w:szCs w:val="44"/>
         </w:rPr>
       </w:pPr>
-      <w:bookmarkStart w:id="0" w:name="_Toc363920900"/>
+      <w:bookmarkStart w:id="0" w:name="_Toc364274959"/>
       <w:r>
         <w:rPr>
           <w:b/>
@@ -2135,38 +2328,138 @@
     <w:p>
       <w:pPr>
         <w:pStyle w:val="Prrafodelista"/>
-        <w:rPr>
-          <w:sz w:val="28"/>
-          <w:szCs w:val="28"/>
-        </w:rPr>
-      </w:pPr>
-      <w:r>
-        <w:rPr>
-          <w:sz w:val="28"/>
-          <w:szCs w:val="28"/>
-        </w:rPr>
-        <w:t xml:space="preserve">El sistema a realizar se </w:t>
-      </w:r>
-      <w:r>
-        <w:rPr>
-          <w:sz w:val="28"/>
-          <w:szCs w:val="28"/>
-        </w:rPr>
-        <w:t>centrara</w:t>
-      </w:r>
-      <w:r>
-        <w:rPr>
-          <w:sz w:val="28"/>
-          <w:szCs w:val="28"/>
-        </w:rPr>
-        <w:t xml:space="preserve"> en la realización de stock de los artículos de la Empresa denominada “Pituca Medias”, esto beneficiara el reporte de las ventas de los artículos que salen por </w:t>
-      </w:r>
-      <w:r>
-        <w:rPr>
-          <w:sz w:val="28"/>
-          <w:szCs w:val="28"/>
-        </w:rPr>
-        <w:t>día</w:t>
+        <w:ind w:firstLine="698"/>
+        <w:jc w:val="both"/>
+        <w:rPr>
+          <w:sz w:val="28"/>
+          <w:szCs w:val="28"/>
+        </w:rPr>
+      </w:pPr>
+      <w:r>
+        <w:rPr>
+          <w:sz w:val="28"/>
+          <w:szCs w:val="28"/>
+        </w:rPr>
+        <w:t xml:space="preserve">El sistema a </w:t>
+      </w:r>
+      <w:r>
+        <w:rPr>
+          <w:sz w:val="28"/>
+          <w:szCs w:val="28"/>
+        </w:rPr>
+        <w:t>desarroll</w:t>
+      </w:r>
+      <w:r>
+        <w:rPr>
+          <w:sz w:val="28"/>
+          <w:szCs w:val="28"/>
+        </w:rPr>
+        <w:t xml:space="preserve">ar se </w:t>
+      </w:r>
+      <w:r>
+        <w:rPr>
+          <w:sz w:val="28"/>
+          <w:szCs w:val="28"/>
+        </w:rPr>
+        <w:t>centrar</w:t>
+      </w:r>
+      <w:r>
+        <w:rPr>
+          <w:sz w:val="28"/>
+          <w:szCs w:val="28"/>
+        </w:rPr>
+        <w:t>á</w:t>
+      </w:r>
+      <w:r>
+        <w:rPr>
+          <w:sz w:val="28"/>
+          <w:szCs w:val="28"/>
+        </w:rPr>
+        <w:t xml:space="preserve"> en la </w:t>
+      </w:r>
+      <w:r>
+        <w:rPr>
+          <w:sz w:val="28"/>
+          <w:szCs w:val="28"/>
+        </w:rPr>
+        <w:t>registra</w:t>
+      </w:r>
+      <w:r>
+        <w:rPr>
+          <w:sz w:val="28"/>
+          <w:szCs w:val="28"/>
+        </w:rPr>
+        <w:t>ción de stock de los artículos de la Empresa denominada “Pituca Medias”, esto beneficiar</w:t>
+      </w:r>
+      <w:r>
+        <w:rPr>
+          <w:sz w:val="28"/>
+          <w:szCs w:val="28"/>
+        </w:rPr>
+        <w:t>á</w:t>
+      </w:r>
+      <w:r>
+        <w:rPr>
+          <w:sz w:val="28"/>
+          <w:szCs w:val="28"/>
+        </w:rPr>
+        <w:t xml:space="preserve"> el </w:t>
+      </w:r>
+      <w:r>
+        <w:rPr>
+          <w:sz w:val="28"/>
+          <w:szCs w:val="28"/>
+        </w:rPr>
+        <w:t>control</w:t>
+      </w:r>
+      <w:r>
+        <w:rPr>
+          <w:sz w:val="28"/>
+          <w:szCs w:val="28"/>
+        </w:rPr>
+        <w:t xml:space="preserve"> de </w:t>
+      </w:r>
+      <w:r>
+        <w:rPr>
+          <w:sz w:val="28"/>
+          <w:szCs w:val="28"/>
+        </w:rPr>
+        <w:t xml:space="preserve">entradas y salidas de </w:t>
+      </w:r>
+      <w:r>
+        <w:rPr>
+          <w:sz w:val="28"/>
+          <w:szCs w:val="28"/>
+        </w:rPr>
+        <w:t xml:space="preserve">los </w:t>
+      </w:r>
+      <w:r>
+        <w:rPr>
+          <w:sz w:val="28"/>
+          <w:szCs w:val="28"/>
+        </w:rPr>
+        <w:t>mismos</w:t>
+      </w:r>
+      <w:r>
+        <w:rPr>
+          <w:sz w:val="28"/>
+          <w:szCs w:val="28"/>
+        </w:rPr>
+        <w:t xml:space="preserve"> que </w:t>
+      </w:r>
+      <w:r>
+        <w:rPr>
+          <w:sz w:val="28"/>
+          <w:szCs w:val="28"/>
+        </w:rPr>
+        <w:t>se</w:t>
+      </w:r>
+      <w:r>
+        <w:rPr>
+          <w:sz w:val="28"/>
+          <w:szCs w:val="28"/>
+        </w:rPr>
+        <w:t xml:space="preserve"> realiza a diario</w:t>
       </w:r>
       <w:r>
         <w:rPr>
@@ -2179,6 +2472,8 @@
     <w:p>
       <w:pPr>
         <w:pStyle w:val="Prrafodelista"/>
+        <w:ind w:firstLine="698"/>
+        <w:jc w:val="both"/>
         <w:rPr>
           <w:sz w:val="28"/>
           <w:szCs w:val="28"/>
@@ -2203,284 +2498,42 @@
           <w:sz w:val="28"/>
           <w:szCs w:val="28"/>
         </w:rPr>
-        <w:t xml:space="preserve"> al personal realizar con mayor rapidez el inventario, ya que el personal </w:t>
-      </w:r>
-      <w:r>
-        <w:rPr>
-          <w:sz w:val="28"/>
-          <w:szCs w:val="28"/>
-        </w:rPr>
-        <w:t xml:space="preserve">lo realiza de manera escrita y que lleva </w:t>
-      </w:r>
-      <w:r>
-        <w:rPr>
-          <w:sz w:val="28"/>
-          <w:szCs w:val="28"/>
-        </w:rPr>
-        <w:t>más</w:t>
-      </w:r>
-      <w:r>
-        <w:rPr>
-          <w:sz w:val="28"/>
-          <w:szCs w:val="28"/>
-        </w:rPr>
-        <w:t xml:space="preserve"> tiempo</w:t>
-      </w:r>
-    </w:p>
-    <w:p>
-      <w:pPr>
-        <w:rPr>
-          <w:sz w:val="24"/>
-          <w:szCs w:val="24"/>
-        </w:rPr>
-      </w:pPr>
-    </w:p>
-    <w:p>
-      <w:pPr>
-        <w:rPr>
-          <w:sz w:val="24"/>
-          <w:szCs w:val="24"/>
-        </w:rPr>
-      </w:pPr>
-    </w:p>
-    <w:p>
-      <w:pPr>
-        <w:pStyle w:val="Prrafodelista"/>
-        <w:numPr>
-          <w:ilvl w:val="0"/>
-          <w:numId w:val="14"/>
-        </w:numPr>
-        <w:rPr>
-          <w:sz w:val="44"/>
-          <w:szCs w:val="44"/>
-        </w:rPr>
-      </w:pPr>
-      <w:r>
-        <w:rPr>
-          <w:b/>
-          <w:sz w:val="44"/>
-          <w:szCs w:val="44"/>
-          <w:u w:val="single"/>
-        </w:rPr>
-        <w:t>Justificación de Proyecto</w:t>
-      </w:r>
-    </w:p>
-    <w:p>
-      <w:pPr>
-        <w:pStyle w:val="Prrafodelista"/>
-        <w:rPr>
-          <w:sz w:val="28"/>
-          <w:szCs w:val="28"/>
-        </w:rPr>
-      </w:pPr>
-    </w:p>
-    <w:p>
-      <w:pPr>
-        <w:pStyle w:val="Prrafodelista"/>
-        <w:rPr>
-          <w:sz w:val="28"/>
-          <w:szCs w:val="28"/>
-        </w:rPr>
-      </w:pPr>
-      <w:r>
-        <w:rPr>
-          <w:sz w:val="28"/>
-          <w:szCs w:val="28"/>
-        </w:rPr>
-        <w:t>El problema que detectamos es que se realiza un inventario de mercadería de manera manual, y eso lleva mucho tiempo y presenta perdidas, ya que existen diferentes productos de diferentes motivos, tallas, y proveedores</w:t>
-      </w:r>
-    </w:p>
-    <w:p>
-      <w:pPr>
-        <w:pStyle w:val="Prrafodelista"/>
-        <w:rPr>
-          <w:sz w:val="28"/>
-          <w:szCs w:val="28"/>
-        </w:rPr>
-      </w:pPr>
-    </w:p>
-    <w:p>
-      <w:pPr>
-        <w:pStyle w:val="Prrafodelista"/>
-        <w:numPr>
-          <w:ilvl w:val="2"/>
-          <w:numId w:val="2"/>
-        </w:numPr>
-        <w:rPr>
-          <w:sz w:val="28"/>
-          <w:szCs w:val="28"/>
-        </w:rPr>
-      </w:pPr>
-      <w:r>
-        <w:rPr>
-          <w:sz w:val="28"/>
-          <w:szCs w:val="28"/>
-        </w:rPr>
-        <w:t xml:space="preserve">La realización del proyecto es una mejor manera de realizar un inventario personalizado por producto… detallando cada producto dentro del Sistema </w:t>
-      </w:r>
-    </w:p>
-    <w:p>
-      <w:pPr>
-        <w:pStyle w:val="Prrafodelista"/>
-        <w:ind w:left="1080"/>
-        <w:rPr>
-          <w:sz w:val="28"/>
-          <w:szCs w:val="28"/>
-        </w:rPr>
-      </w:pPr>
-    </w:p>
-    <w:p>
-      <w:pPr>
-        <w:pStyle w:val="Prrafodelista"/>
-        <w:numPr>
-          <w:ilvl w:val="2"/>
-          <w:numId w:val="2"/>
-        </w:numPr>
-        <w:rPr>
-          <w:sz w:val="28"/>
-          <w:szCs w:val="28"/>
-        </w:rPr>
-      </w:pPr>
-      <w:r>
-        <w:rPr>
-          <w:sz w:val="28"/>
-          <w:szCs w:val="28"/>
-        </w:rPr>
-        <w:t>Ya teniendo un inventario de la mercadería ya realizado, se podrá llevar a cabo un control de stock estratégico y planeado, de una manera más eficiente y mejor, produciendo una mayor ganancia, y logrando menores perdidas</w:t>
-      </w:r>
-    </w:p>
-    <w:p>
-      <w:pPr>
-        <w:pStyle w:val="Prrafodelista"/>
-        <w:rPr>
-          <w:sz w:val="28"/>
-          <w:szCs w:val="28"/>
-        </w:rPr>
-      </w:pPr>
-    </w:p>
-    <w:p>
-      <w:pPr>
-        <w:pStyle w:val="Prrafodelista"/>
-        <w:ind w:left="1080"/>
-        <w:rPr>
-          <w:sz w:val="28"/>
-          <w:szCs w:val="28"/>
-        </w:rPr>
-      </w:pPr>
-    </w:p>
-    <w:p>
-      <w:pPr>
-        <w:pStyle w:val="Prrafodelista"/>
-        <w:numPr>
-          <w:ilvl w:val="2"/>
-          <w:numId w:val="2"/>
-        </w:numPr>
-        <w:rPr>
-          <w:sz w:val="28"/>
-          <w:szCs w:val="28"/>
-        </w:rPr>
-      </w:pPr>
-      <w:r>
-        <w:rPr>
-          <w:sz w:val="28"/>
-          <w:szCs w:val="28"/>
-        </w:rPr>
-        <w:t xml:space="preserve">Los resultados </w:t>
-      </w:r>
-      <w:r>
-        <w:rPr>
-          <w:sz w:val="28"/>
-          <w:szCs w:val="28"/>
-        </w:rPr>
-        <w:t xml:space="preserve">obtenidos con dicho Sistemas es no realizar el conteo personalmente de los productos por </w:t>
-      </w:r>
-      <w:r>
-        <w:rPr>
-          <w:sz w:val="28"/>
-          <w:szCs w:val="28"/>
-        </w:rPr>
-        <w:t>día</w:t>
-      </w:r>
-    </w:p>
-    <w:p>
-      <w:pPr>
-        <w:pStyle w:val="Prrafodelista"/>
-        <w:ind w:left="360"/>
-        <w:rPr>
-          <w:sz w:val="28"/>
-          <w:szCs w:val="28"/>
-        </w:rPr>
-      </w:pPr>
-    </w:p>
-    <w:p>
-      <w:pPr>
-        <w:pStyle w:val="Prrafodelista"/>
-        <w:ind w:left="708"/>
-        <w:rPr>
-          <w:sz w:val="28"/>
-          <w:szCs w:val="28"/>
-        </w:rPr>
-      </w:pPr>
-      <w:r>
-        <w:rPr>
-          <w:sz w:val="28"/>
-          <w:szCs w:val="28"/>
-        </w:rPr>
-        <w:t>Los objetivos de este proyecto son:</w:t>
-      </w:r>
-    </w:p>
-    <w:p>
-      <w:pPr>
-        <w:pStyle w:val="Prrafodelista"/>
-        <w:numPr>
-          <w:ilvl w:val="0"/>
-          <w:numId w:val="15"/>
-        </w:numPr>
-        <w:rPr>
-          <w:sz w:val="28"/>
-          <w:szCs w:val="28"/>
-        </w:rPr>
-      </w:pPr>
-      <w:r>
-        <w:rPr>
-          <w:sz w:val="28"/>
-          <w:szCs w:val="28"/>
-        </w:rPr>
-        <w:t>Minimizar el tiempo al realizar el inventario</w:t>
-      </w:r>
-    </w:p>
-    <w:p>
-      <w:pPr>
-        <w:pStyle w:val="Prrafodelista"/>
-        <w:numPr>
-          <w:ilvl w:val="0"/>
-          <w:numId w:val="15"/>
-        </w:numPr>
-        <w:rPr>
-          <w:sz w:val="24"/>
-          <w:szCs w:val="24"/>
-        </w:rPr>
-      </w:pPr>
-      <w:r>
-        <w:rPr>
-          <w:sz w:val="28"/>
-          <w:szCs w:val="28"/>
-        </w:rPr>
-        <w:t xml:space="preserve">El inventario sea realizado </w:t>
-      </w:r>
-      <w:r>
-        <w:rPr>
-          <w:sz w:val="28"/>
-          <w:szCs w:val="28"/>
-        </w:rPr>
-        <w:t>por</w:t>
-      </w:r>
-      <w:r>
-        <w:rPr>
-          <w:sz w:val="28"/>
-          <w:szCs w:val="28"/>
-        </w:rPr>
-        <w:t xml:space="preserve"> medio de un Sistema</w:t>
+        <w:t xml:space="preserve"> al personal </w:t>
+      </w:r>
+      <w:r>
+        <w:rPr>
+          <w:sz w:val="28"/>
+          <w:szCs w:val="28"/>
+        </w:rPr>
+        <w:t>de la empresa el control d</w:t>
+      </w:r>
+      <w:r>
+        <w:rPr>
+          <w:sz w:val="28"/>
+          <w:szCs w:val="28"/>
+        </w:rPr>
+        <w:t>el inventario</w:t>
+      </w:r>
+      <w:r>
+        <w:rPr>
+          <w:sz w:val="28"/>
+          <w:szCs w:val="28"/>
+        </w:rPr>
+        <w:t xml:space="preserve"> a través de un sistema informatizado</w:t>
+      </w:r>
+      <w:r>
+        <w:rPr>
+          <w:sz w:val="28"/>
+          <w:szCs w:val="28"/>
+        </w:rPr>
+        <w:t xml:space="preserve">, </w:t>
+      </w:r>
+      <w:r>
+        <w:rPr>
+          <w:sz w:val="28"/>
+          <w:szCs w:val="28"/>
+        </w:rPr>
+        <w:t>aumentando la eficiencia y eficacia frente al procedimiento actual, que es manual.</w:t>
       </w:r>
     </w:p>
     <w:p>
@@ -2504,7 +2557,7 @@
           <w:szCs w:val="44"/>
         </w:rPr>
       </w:pPr>
-      <w:bookmarkStart w:id="1" w:name="_Toc363920901"/>
+      <w:bookmarkStart w:id="1" w:name="_Toc364274960"/>
       <w:r>
         <w:rPr>
           <w:b/>
@@ -2512,9 +2565,407 @@
           <w:szCs w:val="44"/>
           <w:u w:val="single"/>
         </w:rPr>
+        <w:t>Justificación de</w:t>
+      </w:r>
+      <w:r>
+        <w:rPr>
+          <w:b/>
+          <w:sz w:val="44"/>
+          <w:szCs w:val="44"/>
+          <w:u w:val="single"/>
+        </w:rPr>
+        <w:t>l</w:t>
+      </w:r>
+      <w:r>
+        <w:rPr>
+          <w:b/>
+          <w:sz w:val="44"/>
+          <w:szCs w:val="44"/>
+          <w:u w:val="single"/>
+        </w:rPr>
+        <w:t xml:space="preserve"> Proyecto</w:t>
+      </w:r>
+      <w:bookmarkEnd w:id="1"/>
+    </w:p>
+    <w:p>
+      <w:pPr>
+        <w:pStyle w:val="Prrafodelista"/>
+        <w:rPr>
+          <w:sz w:val="28"/>
+          <w:szCs w:val="28"/>
+        </w:rPr>
+      </w:pPr>
+    </w:p>
+    <w:p>
+      <w:pPr>
+        <w:pStyle w:val="Prrafodelista"/>
+        <w:ind w:firstLine="360"/>
+        <w:jc w:val="both"/>
+        <w:rPr>
+          <w:sz w:val="28"/>
+          <w:szCs w:val="28"/>
+        </w:rPr>
+      </w:pPr>
+      <w:r>
+        <w:rPr>
+          <w:sz w:val="28"/>
+          <w:szCs w:val="28"/>
+        </w:rPr>
+        <w:t>El problema detecta</w:t>
+      </w:r>
+      <w:r>
+        <w:rPr>
+          <w:sz w:val="28"/>
+          <w:szCs w:val="28"/>
+        </w:rPr>
+        <w:t>do</w:t>
+      </w:r>
+      <w:r>
+        <w:rPr>
+          <w:sz w:val="28"/>
+          <w:szCs w:val="28"/>
+        </w:rPr>
+        <w:t xml:space="preserve"> es </w:t>
+      </w:r>
+      <w:r>
+        <w:rPr>
+          <w:sz w:val="28"/>
+          <w:szCs w:val="28"/>
+        </w:rPr>
+        <w:t>la registración y control</w:t>
+      </w:r>
+      <w:r>
+        <w:rPr>
+          <w:sz w:val="28"/>
+          <w:szCs w:val="28"/>
+        </w:rPr>
+        <w:t xml:space="preserve"> </w:t>
+      </w:r>
+      <w:r>
+        <w:rPr>
+          <w:sz w:val="28"/>
+          <w:szCs w:val="28"/>
+        </w:rPr>
+        <w:t>del</w:t>
+      </w:r>
+      <w:r>
+        <w:rPr>
+          <w:sz w:val="28"/>
+          <w:szCs w:val="28"/>
+        </w:rPr>
+        <w:t xml:space="preserve"> inventario de mercadería </w:t>
+      </w:r>
+      <w:r>
+        <w:rPr>
+          <w:sz w:val="28"/>
+          <w:szCs w:val="28"/>
+        </w:rPr>
+        <w:t>en forma</w:t>
+      </w:r>
+      <w:r>
+        <w:rPr>
+          <w:sz w:val="28"/>
+          <w:szCs w:val="28"/>
+        </w:rPr>
+        <w:t xml:space="preserve"> manual, </w:t>
+      </w:r>
+      <w:r>
+        <w:rPr>
+          <w:sz w:val="28"/>
+          <w:szCs w:val="28"/>
+        </w:rPr>
+        <w:t>necesitando</w:t>
+      </w:r>
+      <w:r>
+        <w:rPr>
+          <w:sz w:val="28"/>
+          <w:szCs w:val="28"/>
+        </w:rPr>
+        <w:t xml:space="preserve"> </w:t>
+      </w:r>
+      <w:r>
+        <w:rPr>
+          <w:sz w:val="28"/>
+          <w:szCs w:val="28"/>
+        </w:rPr>
+        <w:t>demasiadas horas hombre para la tarea,</w:t>
+      </w:r>
+      <w:r>
+        <w:rPr>
+          <w:sz w:val="28"/>
+          <w:szCs w:val="28"/>
+        </w:rPr>
+        <w:t xml:space="preserve"> </w:t>
+      </w:r>
+      <w:r>
+        <w:rPr>
+          <w:sz w:val="28"/>
+          <w:szCs w:val="28"/>
+        </w:rPr>
+        <w:t>provocando</w:t>
+      </w:r>
+      <w:r>
+        <w:rPr>
+          <w:sz w:val="28"/>
+          <w:szCs w:val="28"/>
+        </w:rPr>
+        <w:t xml:space="preserve"> p</w:t>
+      </w:r>
+      <w:r>
+        <w:rPr>
+          <w:sz w:val="28"/>
+          <w:szCs w:val="28"/>
+        </w:rPr>
+        <w:t>é</w:t>
+      </w:r>
+      <w:r>
+        <w:rPr>
+          <w:sz w:val="28"/>
+          <w:szCs w:val="28"/>
+        </w:rPr>
+        <w:t>rdidas</w:t>
+      </w:r>
+      <w:r>
+        <w:rPr>
+          <w:sz w:val="28"/>
+          <w:szCs w:val="28"/>
+        </w:rPr>
+        <w:t xml:space="preserve"> de distintos tipos</w:t>
+      </w:r>
+      <w:r>
+        <w:rPr>
+          <w:sz w:val="28"/>
+          <w:szCs w:val="28"/>
+        </w:rPr>
+        <w:t>, ya que existen diferentes productos de diferentes motivos, tallas, y proveedores</w:t>
+      </w:r>
+    </w:p>
+    <w:p>
+      <w:pPr>
+        <w:pStyle w:val="Prrafodelista"/>
+        <w:rPr>
+          <w:sz w:val="28"/>
+          <w:szCs w:val="28"/>
+        </w:rPr>
+      </w:pPr>
+    </w:p>
+    <w:p>
+      <w:pPr>
+        <w:pStyle w:val="Prrafodelista"/>
+        <w:numPr>
+          <w:ilvl w:val="2"/>
+          <w:numId w:val="2"/>
+        </w:numPr>
+        <w:rPr>
+          <w:sz w:val="28"/>
+          <w:szCs w:val="28"/>
+        </w:rPr>
+      </w:pPr>
+      <w:r>
+        <w:rPr>
+          <w:sz w:val="28"/>
+          <w:szCs w:val="28"/>
+        </w:rPr>
+        <w:t xml:space="preserve">La realización del proyecto es una mejor manera de realizar un inventario personalizado por producto… detallando cada producto dentro del Sistema </w:t>
+      </w:r>
+    </w:p>
+    <w:p>
+      <w:pPr>
+        <w:pStyle w:val="Prrafodelista"/>
+        <w:ind w:left="1080"/>
+        <w:rPr>
+          <w:sz w:val="28"/>
+          <w:szCs w:val="28"/>
+        </w:rPr>
+      </w:pPr>
+    </w:p>
+    <w:p>
+      <w:pPr>
+        <w:pStyle w:val="Prrafodelista"/>
+        <w:numPr>
+          <w:ilvl w:val="2"/>
+          <w:numId w:val="2"/>
+        </w:numPr>
+        <w:rPr>
+          <w:sz w:val="28"/>
+          <w:szCs w:val="28"/>
+        </w:rPr>
+      </w:pPr>
+      <w:r>
+        <w:rPr>
+          <w:sz w:val="28"/>
+          <w:szCs w:val="28"/>
+        </w:rPr>
+        <w:t>Ya teniendo un inventario de la mercadería ya realizado, se podrá llevar a cabo un control de stock estratégico y planeado, de una manera más eficiente y mejor, produciendo una mayor ganancia, y logrando menores perdidas</w:t>
+      </w:r>
+    </w:p>
+    <w:p>
+      <w:pPr>
+        <w:pStyle w:val="Prrafodelista"/>
+        <w:rPr>
+          <w:sz w:val="28"/>
+          <w:szCs w:val="28"/>
+        </w:rPr>
+      </w:pPr>
+    </w:p>
+    <w:p>
+      <w:pPr>
+        <w:pStyle w:val="Prrafodelista"/>
+        <w:ind w:left="1080"/>
+        <w:rPr>
+          <w:sz w:val="28"/>
+          <w:szCs w:val="28"/>
+        </w:rPr>
+      </w:pPr>
+    </w:p>
+    <w:p>
+      <w:pPr>
+        <w:pStyle w:val="Prrafodelista"/>
+        <w:numPr>
+          <w:ilvl w:val="2"/>
+          <w:numId w:val="2"/>
+        </w:numPr>
+        <w:rPr>
+          <w:sz w:val="28"/>
+          <w:szCs w:val="28"/>
+        </w:rPr>
+      </w:pPr>
+      <w:r>
+        <w:rPr>
+          <w:sz w:val="28"/>
+          <w:szCs w:val="28"/>
+        </w:rPr>
+        <w:t xml:space="preserve">Los resultados </w:t>
+      </w:r>
+      <w:r>
+        <w:rPr>
+          <w:sz w:val="28"/>
+          <w:szCs w:val="28"/>
+        </w:rPr>
+        <w:t xml:space="preserve">obtenidos con dicho Sistemas es no realizar el conteo personalmente de los productos por </w:t>
+      </w:r>
+      <w:r>
+        <w:rPr>
+          <w:sz w:val="28"/>
+          <w:szCs w:val="28"/>
+        </w:rPr>
+        <w:t>día</w:t>
+      </w:r>
+    </w:p>
+    <w:p>
+      <w:pPr>
+        <w:pStyle w:val="Prrafodelista"/>
+        <w:ind w:left="360"/>
+        <w:rPr>
+          <w:sz w:val="28"/>
+          <w:szCs w:val="28"/>
+        </w:rPr>
+      </w:pPr>
+    </w:p>
+    <w:p>
+      <w:pPr>
+        <w:pStyle w:val="Prrafodelista"/>
+        <w:ind w:left="708"/>
+        <w:rPr>
+          <w:sz w:val="28"/>
+          <w:szCs w:val="28"/>
+        </w:rPr>
+      </w:pPr>
+      <w:r>
+        <w:rPr>
+          <w:sz w:val="28"/>
+          <w:szCs w:val="28"/>
+        </w:rPr>
+        <w:t>Los objetivos de este proyecto son:</w:t>
+      </w:r>
+    </w:p>
+    <w:p>
+      <w:pPr>
+        <w:pStyle w:val="Prrafodelista"/>
+        <w:numPr>
+          <w:ilvl w:val="0"/>
+          <w:numId w:val="15"/>
+        </w:numPr>
+        <w:rPr>
+          <w:sz w:val="28"/>
+          <w:szCs w:val="28"/>
+        </w:rPr>
+      </w:pPr>
+      <w:r>
+        <w:rPr>
+          <w:sz w:val="28"/>
+          <w:szCs w:val="28"/>
+        </w:rPr>
+        <w:t>Minimizar el tiempo al realizar el inventario</w:t>
+      </w:r>
+    </w:p>
+    <w:p>
+      <w:pPr>
+        <w:pStyle w:val="Prrafodelista"/>
+        <w:numPr>
+          <w:ilvl w:val="0"/>
+          <w:numId w:val="15"/>
+        </w:numPr>
+        <w:rPr>
+          <w:sz w:val="24"/>
+          <w:szCs w:val="24"/>
+        </w:rPr>
+      </w:pPr>
+      <w:r>
+        <w:rPr>
+          <w:sz w:val="28"/>
+          <w:szCs w:val="28"/>
+        </w:rPr>
+        <w:lastRenderedPageBreak/>
+        <w:t xml:space="preserve">El inventario sea realizado </w:t>
+      </w:r>
+      <w:r>
+        <w:rPr>
+          <w:sz w:val="28"/>
+          <w:szCs w:val="28"/>
+        </w:rPr>
+        <w:t>por</w:t>
+      </w:r>
+      <w:r>
+        <w:rPr>
+          <w:sz w:val="28"/>
+          <w:szCs w:val="28"/>
+        </w:rPr>
+        <w:t xml:space="preserve"> medio de un Sistema</w:t>
+      </w:r>
+    </w:p>
+    <w:p>
+      <w:pPr>
+        <w:rPr>
+          <w:sz w:val="24"/>
+          <w:szCs w:val="24"/>
+        </w:rPr>
+      </w:pPr>
+    </w:p>
+    <w:p>
+      <w:pPr>
+        <w:pStyle w:val="Prrafodelista"/>
+        <w:numPr>
+          <w:ilvl w:val="0"/>
+          <w:numId w:val="14"/>
+        </w:numPr>
+        <w:outlineLvl w:val="0"/>
+        <w:rPr>
+          <w:sz w:val="44"/>
+          <w:szCs w:val="44"/>
+        </w:rPr>
+      </w:pPr>
+      <w:bookmarkStart w:id="2" w:name="_Toc364274961"/>
+      <w:r>
+        <w:rPr>
+          <w:b/>
+          <w:sz w:val="44"/>
+          <w:szCs w:val="44"/>
+          <w:u w:val="single"/>
+        </w:rPr>
         <w:t>Problemas a resolver</w:t>
       </w:r>
-      <w:bookmarkEnd w:id="1"/>
+      <w:bookmarkEnd w:id="2"/>
     </w:p>
     <w:p>
       <w:pPr>
@@ -2540,16 +2991,24 @@
           <w:szCs w:val="36"/>
         </w:rPr>
       </w:pPr>
-      <w:bookmarkStart w:id="2" w:name="_Toc363920902"/>
+      <w:bookmarkStart w:id="3" w:name="_Toc364274962"/>
       <w:r>
         <w:rPr>
           <w:b/>
           <w:sz w:val="36"/>
           <w:szCs w:val="36"/>
         </w:rPr>
-        <w:t>El control de entradas y salidas de ventas</w:t>
-      </w:r>
-      <w:bookmarkEnd w:id="2"/>
+        <w:t xml:space="preserve">El control de entradas y salidas de </w:t>
+      </w:r>
+      <w:r>
+        <w:rPr>
+          <w:b/>
+          <w:sz w:val="36"/>
+          <w:szCs w:val="36"/>
+        </w:rPr>
+        <w:t>artículos</w:t>
+      </w:r>
+      <w:bookmarkEnd w:id="3"/>
     </w:p>
     <w:p>
       <w:pPr>
@@ -2604,7 +3063,7 @@
           <w:szCs w:val="36"/>
         </w:rPr>
       </w:pPr>
-      <w:bookmarkStart w:id="3" w:name="_Toc363920903"/>
+      <w:bookmarkStart w:id="4" w:name="_Toc364274963"/>
       <w:r>
         <w:rPr>
           <w:b/>
@@ -2613,7 +3072,7 @@
         </w:rPr>
         <w:t>El inventario</w:t>
       </w:r>
-      <w:bookmarkEnd w:id="3"/>
+      <w:bookmarkEnd w:id="4"/>
     </w:p>
     <w:p>
       <w:pPr>
@@ -2669,7 +3128,7 @@
           <w:szCs w:val="44"/>
         </w:rPr>
       </w:pPr>
-      <w:bookmarkStart w:id="4" w:name="_Toc363920904"/>
+      <w:bookmarkStart w:id="5" w:name="_Toc364274964"/>
       <w:r>
         <w:rPr>
           <w:b/>
@@ -2677,7 +3136,7 @@
           <w:szCs w:val="44"/>
           <w:u w:val="single"/>
         </w:rPr>
-        <w:t>Alcance y limitacione</w:t>
+        <w:t>Alcance</w:t>
       </w:r>
       <w:r>
         <w:rPr>
@@ -2688,7 +3147,25 @@
         </w:rPr>
         <w:t>s</w:t>
       </w:r>
-      <w:bookmarkEnd w:id="4"/>
+      <w:r>
+        <w:rPr>
+          <w:b/>
+          <w:sz w:val="44"/>
+          <w:szCs w:val="44"/>
+          <w:u w:val="single"/>
+        </w:rPr>
+        <w:t xml:space="preserve"> y limitacione</w:t>
+      </w:r>
+      <w:r>
+        <w:rPr>
+          <w:b/>
+          <w:sz w:val="44"/>
+          <w:szCs w:val="44"/>
+          <w:u w:val="single"/>
+        </w:rPr>
+        <w:t>s</w:t>
+      </w:r>
+      <w:bookmarkEnd w:id="5"/>
     </w:p>
     <w:p>
       <w:pPr>
@@ -2713,7 +3190,7 @@
           <w:szCs w:val="36"/>
         </w:rPr>
       </w:pPr>
-      <w:bookmarkStart w:id="5" w:name="_Toc363920905"/>
+      <w:bookmarkStart w:id="6" w:name="_Toc364274965"/>
       <w:r>
         <w:rPr>
           <w:b/>
@@ -2722,7 +3199,7 @@
         </w:rPr>
         <w:t>Alcance</w:t>
       </w:r>
-      <w:bookmarkEnd w:id="5"/>
+      <w:bookmarkEnd w:id="6"/>
     </w:p>
     <w:p>
       <w:pPr>
@@ -2757,9 +3234,9 @@
           <w:szCs w:val="24"/>
         </w:rPr>
       </w:pPr>
-      <w:bookmarkStart w:id="6" w:name="_GoBack"/>
-    </w:p>
-    <w:bookmarkEnd w:id="6"/>
+      <w:bookmarkStart w:id="7" w:name="_GoBack"/>
+    </w:p>
+    <w:bookmarkEnd w:id="7"/>
     <w:p>
       <w:pPr>
         <w:pStyle w:val="Prrafodelista"/>
@@ -2783,7 +3260,7 @@
           <w:szCs w:val="36"/>
         </w:rPr>
       </w:pPr>
-      <w:bookmarkStart w:id="7" w:name="_Toc363920906"/>
+      <w:bookmarkStart w:id="8" w:name="_Toc364274966"/>
       <w:r>
         <w:rPr>
           <w:b/>
@@ -2792,7 +3269,7 @@
         </w:rPr>
         <w:t>Limitaciones</w:t>
       </w:r>
-      <w:bookmarkEnd w:id="7"/>
+      <w:bookmarkEnd w:id="8"/>
     </w:p>
     <w:p>
       <w:pPr>
@@ -2858,6 +3335,7 @@
           <w:sz w:val="24"/>
           <w:szCs w:val="24"/>
         </w:rPr>
+        <w:lastRenderedPageBreak/>
         <w:t xml:space="preserve">No guardara información </w:t>
       </w:r>
       <w:r>
@@ -3030,7 +3508,7 @@
           <w:u w:val="single"/>
         </w:rPr>
       </w:pPr>
-      <w:bookmarkStart w:id="8" w:name="_Toc363920907"/>
+      <w:bookmarkStart w:id="9" w:name="_Toc364274967"/>
       <w:r>
         <w:rPr>
           <w:b/>
@@ -3040,7 +3518,7 @@
         </w:rPr>
         <w:t>Impactó económico, Social y Tecnológico</w:t>
       </w:r>
-      <w:bookmarkEnd w:id="8"/>
+      <w:bookmarkEnd w:id="9"/>
     </w:p>
     <w:p>
       <w:pPr>
@@ -3068,16 +3546,32 @@
           <w:szCs w:val="36"/>
         </w:rPr>
       </w:pPr>
-      <w:bookmarkStart w:id="9" w:name="_Toc363920908"/>
+      <w:bookmarkStart w:id="10" w:name="_Toc364274968"/>
       <w:r>
         <w:rPr>
           <w:b/>
           <w:sz w:val="36"/>
           <w:szCs w:val="36"/>
         </w:rPr>
-        <w:t>Impactó Económico</w:t>
-      </w:r>
-      <w:bookmarkEnd w:id="9"/>
+        <w:t>Impact</w:t>
+      </w:r>
+      <w:r>
+        <w:rPr>
+          <w:b/>
+          <w:sz w:val="36"/>
+          <w:szCs w:val="36"/>
+        </w:rPr>
+        <w:t>o</w:t>
+      </w:r>
+      <w:r>
+        <w:rPr>
+          <w:b/>
+          <w:sz w:val="36"/>
+          <w:szCs w:val="36"/>
+        </w:rPr>
+        <w:t xml:space="preserve"> Económico</w:t>
+      </w:r>
+      <w:bookmarkEnd w:id="10"/>
     </w:p>
     <w:p>
       <w:pPr>
@@ -3130,7 +3624,7 @@
           <w:szCs w:val="36"/>
         </w:rPr>
       </w:pPr>
-      <w:bookmarkStart w:id="10" w:name="_Toc363920909"/>
+      <w:bookmarkStart w:id="11" w:name="_Toc364274969"/>
       <w:r>
         <w:rPr>
           <w:b/>
@@ -3147,7 +3641,7 @@
         </w:rPr>
         <w:t>l</w:t>
       </w:r>
-      <w:bookmarkEnd w:id="10"/>
+      <w:bookmarkEnd w:id="11"/>
     </w:p>
     <w:p>
       <w:pPr>
@@ -3198,16 +3692,24 @@
           <w:szCs w:val="36"/>
         </w:rPr>
       </w:pPr>
-      <w:bookmarkStart w:id="11" w:name="_Toc363920910"/>
+      <w:bookmarkStart w:id="12" w:name="_Toc364274970"/>
       <w:r>
         <w:rPr>
           <w:b/>
           <w:sz w:val="36"/>
           <w:szCs w:val="36"/>
         </w:rPr>
-        <w:t>Impactó Tecnológico</w:t>
-      </w:r>
-      <w:bookmarkEnd w:id="11"/>
+        <w:t>Impacto</w:t>
+      </w:r>
+      <w:r>
+        <w:rPr>
+          <w:b/>
+          <w:sz w:val="36"/>
+          <w:szCs w:val="36"/>
+        </w:rPr>
+        <w:t xml:space="preserve"> Tecnológico</w:t>
+      </w:r>
+      <w:bookmarkEnd w:id="12"/>
     </w:p>
     <w:p>
       <w:pPr>
@@ -3273,7 +3775,7 @@
           <w:u w:val="single"/>
         </w:rPr>
       </w:pPr>
-      <w:bookmarkStart w:id="12" w:name="_Toc363920911"/>
+      <w:bookmarkStart w:id="13" w:name="_Toc364274971"/>
       <w:r>
         <w:rPr>
           <w:b/>
@@ -3283,7 +3785,7 @@
         </w:rPr>
         <w:t>Resultados Esperados</w:t>
       </w:r>
-      <w:bookmarkEnd w:id="12"/>
+      <w:bookmarkEnd w:id="13"/>
     </w:p>
     <w:p>
       <w:pPr>
@@ -3693,7 +4195,7 @@
           <w:u w:val="single"/>
         </w:rPr>
       </w:pPr>
-      <w:bookmarkStart w:id="13" w:name="_Toc363920912"/>
+      <w:bookmarkStart w:id="14" w:name="_Toc364274972"/>
       <w:r>
         <w:rPr>
           <w:b/>
@@ -3721,9 +4223,8 @@
         </w:rPr>
         <w:t>)</w:t>
       </w:r>
-      <w:bookmarkEnd w:id="13"/>
-    </w:p>
-    <w:p/>
+      <w:bookmarkEnd w:id="14"/>
+    </w:p>
     <w:tbl>
       <w:tblPr>
         <w:tblW w:w="9102" w:type="dxa"/>
@@ -4099,7 +4600,7 @@
         </w:tc>
         <w:tc>
           <w:tcPr>
-            <w:tcW w:w="1674" w:type="dxa"/>
+            <w:tcW w:w="1675" w:type="dxa"/>
             <w:tcBorders>
               <w:top w:val="single" w:sz="6" w:space="0" w:color="auto"/>
               <w:left w:val="nil"/>
@@ -4290,7 +4791,7 @@
         </w:tc>
         <w:tc>
           <w:tcPr>
-            <w:tcW w:w="1674" w:type="dxa"/>
+            <w:tcW w:w="1675" w:type="dxa"/>
             <w:tcBorders>
               <w:top w:val="single" w:sz="6" w:space="0" w:color="auto"/>
               <w:left w:val="nil"/>
@@ -4475,7 +4976,7 @@
                 <w:szCs w:val="18"/>
                 <w:lang w:val="es-ES"/>
               </w:rPr>
-              <w:t xml:space="preserve">17 </w:t>
+              <w:t>1</w:t>
             </w:r>
             <w:r>
               <w:rPr>
@@ -4485,13 +4986,33 @@
                 <w:szCs w:val="18"/>
                 <w:lang w:val="es-ES"/>
               </w:rPr>
+              <w:t>8</w:t>
+            </w:r>
+            <w:r>
+              <w:rPr>
+                <w:rFonts w:ascii="Calibri" w:hAnsi="Calibri" w:cs="Calibri"/>
+                <w:color w:val="000000"/>
+                <w:sz w:val="18"/>
+                <w:szCs w:val="18"/>
+                <w:lang w:val="es-ES"/>
+              </w:rPr>
+              <w:t xml:space="preserve"> </w:t>
+            </w:r>
+            <w:r>
+              <w:rPr>
+                <w:rFonts w:ascii="Calibri" w:hAnsi="Calibri" w:cs="Calibri"/>
+                <w:color w:val="000000"/>
+                <w:sz w:val="18"/>
+                <w:szCs w:val="18"/>
+                <w:lang w:val="es-ES"/>
+              </w:rPr>
               <w:t>días</w:t>
             </w:r>
           </w:p>
         </w:tc>
         <w:tc>
           <w:tcPr>
-            <w:tcW w:w="1674" w:type="dxa"/>
+            <w:tcW w:w="1675" w:type="dxa"/>
             <w:tcBorders>
               <w:top w:val="single" w:sz="6" w:space="0" w:color="auto"/>
               <w:left w:val="nil"/>
@@ -4521,6 +5042,7 @@
     <w:p/>
     <w:p>
       <w:pPr>
+        <w:jc w:val="both"/>
         <w:rPr>
           <w:sz w:val="28"/>
           <w:szCs w:val="28"/>
@@ -4559,14 +5081,63 @@
           <w:sz w:val="28"/>
           <w:szCs w:val="28"/>
         </w:rPr>
-        <w:t xml:space="preserve"> en un total de 139 </w:t>
-      </w:r>
-      <w:r>
-        <w:rPr>
-          <w:sz w:val="28"/>
-          <w:szCs w:val="28"/>
-        </w:rPr>
-        <w:t>Días,</w:t>
+        <w:t xml:space="preserve"> </w:t>
+      </w:r>
+      <w:r>
+        <w:rPr>
+          <w:sz w:val="28"/>
+          <w:szCs w:val="28"/>
+        </w:rPr>
+        <w:t>aproximadamente</w:t>
+      </w:r>
+      <w:r>
+        <w:rPr>
+          <w:sz w:val="28"/>
+          <w:szCs w:val="28"/>
+        </w:rPr>
+        <w:t xml:space="preserve"> 1</w:t>
+      </w:r>
+      <w:r>
+        <w:rPr>
+          <w:sz w:val="28"/>
+          <w:szCs w:val="28"/>
+        </w:rPr>
+        <w:t>40</w:t>
+      </w:r>
+      <w:r>
+        <w:rPr>
+          <w:sz w:val="28"/>
+          <w:szCs w:val="28"/>
+        </w:rPr>
+        <w:t xml:space="preserve"> </w:t>
+      </w:r>
+      <w:r>
+        <w:rPr>
+          <w:sz w:val="28"/>
+          <w:szCs w:val="28"/>
+        </w:rPr>
+        <w:t>d</w:t>
+      </w:r>
+      <w:r>
+        <w:rPr>
+          <w:sz w:val="28"/>
+          <w:szCs w:val="28"/>
+        </w:rPr>
+        <w:t>ías</w:t>
+      </w:r>
+      <w:r>
+        <w:rPr>
+          <w:sz w:val="28"/>
+          <w:szCs w:val="28"/>
+        </w:rPr>
+        <w:t xml:space="preserve"> hábiles</w:t>
+      </w:r>
+      <w:r>
+        <w:rPr>
+          <w:sz w:val="28"/>
+          <w:szCs w:val="28"/>
+        </w:rPr>
+        <w:t>,</w:t>
       </w:r>
       <w:r>
         <w:rPr>
@@ -4580,87 +5151,405 @@
           <w:sz w:val="28"/>
           <w:szCs w:val="28"/>
         </w:rPr>
-        <w:t>en pesos de $33360.00 en total, se le cobrara a la empresa P</w:t>
-      </w:r>
-      <w:r>
-        <w:rPr>
-          <w:sz w:val="28"/>
-          <w:szCs w:val="28"/>
-        </w:rPr>
-        <w:t>ituca Medias un monto de $ 23328</w:t>
-      </w:r>
-      <w:r>
-        <w:rPr>
-          <w:sz w:val="28"/>
-          <w:szCs w:val="28"/>
-        </w:rPr>
-        <w:t>.00 pesos, habiendo pactado solo lo desarrollado anteriormente.</w:t>
-      </w:r>
-    </w:p>
-    <w:p>
-      <w:pPr>
-        <w:rPr>
-          <w:sz w:val="28"/>
-          <w:szCs w:val="28"/>
-        </w:rPr>
-      </w:pPr>
-      <w:r>
-        <w:rPr>
-          <w:sz w:val="28"/>
-          <w:szCs w:val="28"/>
-        </w:rPr>
-        <w:t xml:space="preserve">El proyecto se tendrá listo he </w:t>
-      </w:r>
-      <w:r>
-        <w:rPr>
-          <w:sz w:val="28"/>
-          <w:szCs w:val="28"/>
-        </w:rPr>
-        <w:t>implementado</w:t>
-      </w:r>
-      <w:r>
-        <w:rPr>
-          <w:sz w:val="28"/>
-          <w:szCs w:val="28"/>
-        </w:rPr>
-        <w:t xml:space="preserve"> en un periodo de 5 meses, abonando por mes </w:t>
-      </w:r>
-      <w:r>
-        <w:rPr>
-          <w:sz w:val="28"/>
-          <w:szCs w:val="28"/>
-        </w:rPr>
-        <w:t>$4500.00, y cuando se entregue el proyecto se abonara la ultima cuota.</w:t>
-      </w:r>
-    </w:p>
-    <w:p>
-      <w:pPr>
-        <w:rPr>
-          <w:sz w:val="28"/>
-          <w:szCs w:val="28"/>
-        </w:rPr>
-      </w:pPr>
-      <w:r>
-        <w:rPr>
-          <w:sz w:val="28"/>
-          <w:szCs w:val="28"/>
-        </w:rPr>
-        <w:t>Cabe aclarar que se realizara el alquiler de un espacio digital, en donde correrá la aplicación. Este espacio tendrá un costo adicional, dependiendo del tamaño y la forma que crezca será el espacio a contratar.</w:t>
-      </w:r>
-    </w:p>
-    <w:p>
-      <w:pPr>
-        <w:rPr>
-          <w:sz w:val="28"/>
-          <w:szCs w:val="28"/>
-        </w:rPr>
-      </w:pPr>
-      <w:r>
-        <w:rPr>
-          <w:sz w:val="28"/>
-          <w:szCs w:val="28"/>
-        </w:rPr>
-        <w:t>Costo aproximado al día de la fecha:</w:t>
+        <w:t xml:space="preserve">total </w:t>
+      </w:r>
+      <w:r>
+        <w:rPr>
+          <w:sz w:val="28"/>
+          <w:szCs w:val="28"/>
+        </w:rPr>
+        <w:t>de $</w:t>
+      </w:r>
+      <w:r>
+        <w:rPr>
+          <w:sz w:val="28"/>
+          <w:szCs w:val="28"/>
+        </w:rPr>
+        <w:t>25.920,</w:t>
+      </w:r>
+      <w:r>
+        <w:rPr>
+          <w:sz w:val="28"/>
+          <w:szCs w:val="28"/>
+        </w:rPr>
+        <w:t>00</w:t>
+      </w:r>
+      <w:r>
+        <w:rPr>
+          <w:sz w:val="28"/>
+          <w:szCs w:val="28"/>
+        </w:rPr>
+        <w:t>.</w:t>
+      </w:r>
+      <w:proofErr w:type="gramStart"/>
+      <w:r>
+        <w:rPr>
+          <w:sz w:val="28"/>
+          <w:szCs w:val="28"/>
+        </w:rPr>
+        <w:t>-(</w:t>
+      </w:r>
+      <w:proofErr w:type="gramEnd"/>
+      <w:r>
+        <w:rPr>
+          <w:sz w:val="28"/>
+          <w:szCs w:val="28"/>
+        </w:rPr>
+        <w:t>pesos veinticinco mil novecientos veinte</w:t>
+      </w:r>
+      <w:r>
+        <w:rPr>
+          <w:sz w:val="28"/>
+          <w:szCs w:val="28"/>
+        </w:rPr>
+        <w:t xml:space="preserve"> con 00/100</w:t>
+      </w:r>
+      <w:r>
+        <w:rPr>
+          <w:sz w:val="28"/>
+          <w:szCs w:val="28"/>
+        </w:rPr>
+        <w:t>)</w:t>
+      </w:r>
+    </w:p>
+    <w:p>
+      <w:pPr>
+        <w:jc w:val="both"/>
+        <w:rPr>
+          <w:sz w:val="28"/>
+          <w:szCs w:val="28"/>
+        </w:rPr>
+      </w:pPr>
+      <w:r>
+        <w:rPr>
+          <w:sz w:val="28"/>
+          <w:szCs w:val="28"/>
+        </w:rPr>
+        <w:t xml:space="preserve">El proyecto </w:t>
+      </w:r>
+      <w:r>
+        <w:rPr>
+          <w:sz w:val="28"/>
+          <w:szCs w:val="28"/>
+        </w:rPr>
+        <w:t>se desarrollará</w:t>
+      </w:r>
+      <w:r>
+        <w:rPr>
+          <w:sz w:val="28"/>
+          <w:szCs w:val="28"/>
+        </w:rPr>
+        <w:t xml:space="preserve"> en un per</w:t>
+      </w:r>
+      <w:r>
+        <w:rPr>
+          <w:sz w:val="28"/>
+          <w:szCs w:val="28"/>
+        </w:rPr>
+        <w:t>í</w:t>
+      </w:r>
+      <w:r>
+        <w:rPr>
+          <w:sz w:val="28"/>
+          <w:szCs w:val="28"/>
+        </w:rPr>
+        <w:t xml:space="preserve">odo de 5 meses, </w:t>
+      </w:r>
+      <w:r>
+        <w:rPr>
+          <w:sz w:val="28"/>
+          <w:szCs w:val="28"/>
+        </w:rPr>
+        <w:t xml:space="preserve">aproximadamente. La forma de pago será </w:t>
+      </w:r>
+      <w:r>
+        <w:rPr>
+          <w:sz w:val="28"/>
+          <w:szCs w:val="28"/>
+        </w:rPr>
+        <w:t xml:space="preserve">abonando </w:t>
+      </w:r>
+      <w:r>
+        <w:rPr>
+          <w:sz w:val="28"/>
+          <w:szCs w:val="28"/>
+        </w:rPr>
+        <w:t>un canon mensual de</w:t>
+      </w:r>
+      <w:r>
+        <w:rPr>
+          <w:sz w:val="28"/>
+          <w:szCs w:val="28"/>
+        </w:rPr>
+        <w:t xml:space="preserve"> </w:t>
+      </w:r>
+      <w:r>
+        <w:rPr>
+          <w:sz w:val="28"/>
+          <w:szCs w:val="28"/>
+        </w:rPr>
+        <w:t>$</w:t>
+      </w:r>
+      <w:r>
+        <w:rPr>
+          <w:sz w:val="28"/>
+          <w:szCs w:val="28"/>
+        </w:rPr>
+        <w:t>5.184,</w:t>
+      </w:r>
+      <w:r>
+        <w:rPr>
+          <w:sz w:val="28"/>
+          <w:szCs w:val="28"/>
+        </w:rPr>
+        <w:t>00</w:t>
+      </w:r>
+      <w:r>
+        <w:rPr>
+          <w:sz w:val="28"/>
+          <w:szCs w:val="28"/>
+        </w:rPr>
+        <w:t>.- (cinco mil ciento ochenta y cuatro</w:t>
+      </w:r>
+      <w:r>
+        <w:rPr>
+          <w:sz w:val="28"/>
+          <w:szCs w:val="28"/>
+        </w:rPr>
+        <w:t xml:space="preserve"> con 00/100</w:t>
+      </w:r>
+      <w:r>
+        <w:rPr>
+          <w:sz w:val="28"/>
+          <w:szCs w:val="28"/>
+        </w:rPr>
+        <w:t>)</w:t>
+      </w:r>
+      <w:r>
+        <w:rPr>
+          <w:sz w:val="28"/>
+          <w:szCs w:val="28"/>
+        </w:rPr>
+        <w:t xml:space="preserve">, </w:t>
+      </w:r>
+      <w:r>
+        <w:rPr>
+          <w:sz w:val="28"/>
+          <w:szCs w:val="28"/>
+        </w:rPr>
+        <w:t xml:space="preserve">siendo </w:t>
+      </w:r>
+      <w:r>
+        <w:rPr>
+          <w:sz w:val="28"/>
+          <w:szCs w:val="28"/>
+        </w:rPr>
+        <w:t xml:space="preserve">efectivo </w:t>
+      </w:r>
+      <w:r>
+        <w:rPr>
+          <w:sz w:val="28"/>
+          <w:szCs w:val="28"/>
+        </w:rPr>
+        <w:t xml:space="preserve">el último </w:t>
+      </w:r>
+      <w:r>
+        <w:rPr>
+          <w:sz w:val="28"/>
+          <w:szCs w:val="28"/>
+        </w:rPr>
+        <w:t>canon</w:t>
+      </w:r>
+      <w:r>
+        <w:rPr>
+          <w:sz w:val="28"/>
+          <w:szCs w:val="28"/>
+        </w:rPr>
+        <w:t xml:space="preserve"> el día que se entrega el sistema</w:t>
+      </w:r>
+      <w:r>
+        <w:rPr>
+          <w:sz w:val="28"/>
+          <w:szCs w:val="28"/>
+        </w:rPr>
+        <w:t>.</w:t>
+      </w:r>
+      <w:r>
+        <w:rPr>
+          <w:sz w:val="28"/>
+          <w:szCs w:val="28"/>
+        </w:rPr>
+        <w:t xml:space="preserve"> El </w:t>
+      </w:r>
+      <w:r>
+        <w:rPr>
+          <w:sz w:val="28"/>
+          <w:szCs w:val="28"/>
+        </w:rPr>
+        <w:t xml:space="preserve">presente presupuesto </w:t>
+      </w:r>
+      <w:r>
+        <w:rPr>
+          <w:sz w:val="28"/>
+          <w:szCs w:val="28"/>
+        </w:rPr>
+        <w:t>es válido</w:t>
+      </w:r>
+      <w:r>
+        <w:rPr>
+          <w:sz w:val="28"/>
+          <w:szCs w:val="28"/>
+        </w:rPr>
+        <w:t xml:space="preserve"> </w:t>
+      </w:r>
+      <w:r>
+        <w:rPr>
+          <w:sz w:val="28"/>
+          <w:szCs w:val="28"/>
+        </w:rPr>
+        <w:t>por</w:t>
+      </w:r>
+      <w:r>
+        <w:rPr>
+          <w:sz w:val="28"/>
+          <w:szCs w:val="28"/>
+        </w:rPr>
+        <w:t xml:space="preserve"> treinta (30) días a partir de la fecha.</w:t>
+      </w:r>
+    </w:p>
+    <w:p>
+      <w:pPr>
+        <w:jc w:val="both"/>
+        <w:rPr>
+          <w:sz w:val="28"/>
+          <w:szCs w:val="28"/>
+        </w:rPr>
+      </w:pPr>
+      <w:r>
+        <w:rPr>
+          <w:sz w:val="28"/>
+          <w:szCs w:val="28"/>
+        </w:rPr>
+        <w:t xml:space="preserve">Cabe aclarar </w:t>
+      </w:r>
+      <w:r>
+        <w:rPr>
+          <w:sz w:val="28"/>
+          <w:szCs w:val="28"/>
+        </w:rPr>
+        <w:t>que el presupuesto</w:t>
+      </w:r>
+      <w:r>
+        <w:rPr>
+          <w:sz w:val="28"/>
+          <w:szCs w:val="28"/>
+        </w:rPr>
+        <w:t xml:space="preserve"> </w:t>
+      </w:r>
+      <w:r>
+        <w:rPr>
+          <w:sz w:val="28"/>
+          <w:szCs w:val="28"/>
+        </w:rPr>
+        <w:t xml:space="preserve">incluye solamente el análisis, desarrollo, implementación y prueba del sistema, no incluye </w:t>
+      </w:r>
+      <w:r>
+        <w:rPr>
+          <w:sz w:val="28"/>
+          <w:szCs w:val="28"/>
+        </w:rPr>
+        <w:t>el alquiler de un espacio digital</w:t>
+      </w:r>
+      <w:r>
+        <w:rPr>
+          <w:sz w:val="28"/>
+          <w:szCs w:val="28"/>
+        </w:rPr>
+        <w:t xml:space="preserve"> (servidor)</w:t>
+      </w:r>
+      <w:r>
+        <w:rPr>
+          <w:sz w:val="28"/>
+          <w:szCs w:val="28"/>
+        </w:rPr>
+        <w:t xml:space="preserve">, en donde correrá la aplicación. </w:t>
+      </w:r>
+      <w:r>
+        <w:rPr>
+          <w:sz w:val="28"/>
+          <w:szCs w:val="28"/>
+        </w:rPr>
+        <w:t xml:space="preserve">Éste servicio lo brindará la empresa prestadora elegida por el cliente. El costo varía </w:t>
+      </w:r>
+      <w:r>
+        <w:rPr>
+          <w:sz w:val="28"/>
+          <w:szCs w:val="28"/>
+        </w:rPr>
+        <w:t>dependiendo</w:t>
+      </w:r>
+      <w:r>
+        <w:rPr>
+          <w:sz w:val="28"/>
+          <w:szCs w:val="28"/>
+        </w:rPr>
+        <w:t xml:space="preserve"> de la empresa prestadora,</w:t>
+      </w:r>
+      <w:r>
+        <w:rPr>
+          <w:sz w:val="28"/>
+          <w:szCs w:val="28"/>
+        </w:rPr>
+        <w:t xml:space="preserve"> del tamaño </w:t>
+      </w:r>
+      <w:r>
+        <w:rPr>
+          <w:sz w:val="28"/>
+          <w:szCs w:val="28"/>
+        </w:rPr>
+        <w:t xml:space="preserve">de la aplicación </w:t>
+      </w:r>
+      <w:r>
+        <w:rPr>
+          <w:sz w:val="28"/>
+          <w:szCs w:val="28"/>
+        </w:rPr>
+        <w:t xml:space="preserve">y </w:t>
+      </w:r>
+      <w:r>
+        <w:rPr>
+          <w:sz w:val="28"/>
+          <w:szCs w:val="28"/>
+        </w:rPr>
+        <w:t xml:space="preserve">del </w:t>
+      </w:r>
+      <w:r>
+        <w:rPr>
+          <w:sz w:val="28"/>
+          <w:szCs w:val="28"/>
+        </w:rPr>
+        <w:t xml:space="preserve">espacio </w:t>
+      </w:r>
+      <w:r>
+        <w:rPr>
+          <w:sz w:val="28"/>
+          <w:szCs w:val="28"/>
+        </w:rPr>
+        <w:t>de memoria física a</w:t>
+      </w:r>
+      <w:r>
+        <w:rPr>
+          <w:sz w:val="28"/>
+          <w:szCs w:val="28"/>
+        </w:rPr>
+        <w:t xml:space="preserve"> contratar.</w:t>
+      </w:r>
+      <w:r>
+        <w:rPr>
+          <w:sz w:val="28"/>
+          <w:szCs w:val="28"/>
+        </w:rPr>
+        <w:t xml:space="preserve"> Como ejemplo se acompaña características y costos aproximados actuales:</w:t>
       </w:r>
     </w:p>
     <w:p>
@@ -4700,7 +5589,21 @@
           <w:sz w:val="28"/>
           <w:szCs w:val="28"/>
         </w:rPr>
-        <w:t xml:space="preserve"> transferencia mensual 32 GB al mes </w:t>
+        <w:t xml:space="preserve"> </w:t>
+      </w:r>
+      <w:r>
+        <w:rPr>
+          <w:sz w:val="28"/>
+          <w:szCs w:val="28"/>
+        </w:rPr>
+        <w:t>T</w:t>
+      </w:r>
+      <w:r>
+        <w:rPr>
+          <w:sz w:val="28"/>
+          <w:szCs w:val="28"/>
+        </w:rPr>
+        <w:t xml:space="preserve">ransferencia mensual 32 GB al mes </w:t>
       </w:r>
     </w:p>
     <w:p>
@@ -4755,13 +5658,15 @@
           <w:szCs w:val="28"/>
         </w:rPr>
       </w:pPr>
-      <w:r>
-        <w:rPr>
-          <w:sz w:val="28"/>
-          <w:szCs w:val="28"/>
-        </w:rPr>
-        <w:t>Antiespan</w:t>
-      </w:r>
+      <w:proofErr w:type="spellStart"/>
+      <w:r>
+        <w:rPr>
+          <w:sz w:val="28"/>
+          <w:szCs w:val="28"/>
+        </w:rPr>
+        <w:t>Antispan</w:t>
+      </w:r>
+      <w:proofErr w:type="spellEnd"/>
     </w:p>
     <w:p>
       <w:pPr>
@@ -4770,28 +5675,37 @@
           <w:ilvl w:val="0"/>
           <w:numId w:val="17"/>
         </w:numPr>
-        <w:rPr>
-          <w:sz w:val="28"/>
-          <w:szCs w:val="28"/>
-        </w:rPr>
-      </w:pPr>
-      <w:r>
-        <w:rPr>
-          <w:sz w:val="28"/>
-          <w:szCs w:val="28"/>
-        </w:rPr>
-        <w:t>Costo anual aproximado $500.00</w:t>
-      </w:r>
-    </w:p>
-    <w:p>
-      <w:pPr>
-        <w:rPr>
-          <w:sz w:val="28"/>
-          <w:szCs w:val="28"/>
-        </w:rPr>
-      </w:pPr>
-    </w:p>
-    <w:p/>
+      </w:pPr>
+      <w:r>
+        <w:rPr>
+          <w:sz w:val="28"/>
+          <w:szCs w:val="28"/>
+        </w:rPr>
+        <w:lastRenderedPageBreak/>
+        <w:t>Costo anual aproximado $500</w:t>
+      </w:r>
+      <w:r>
+        <w:rPr>
+          <w:sz w:val="28"/>
+          <w:szCs w:val="28"/>
+        </w:rPr>
+        <w:t>,</w:t>
+      </w:r>
+      <w:r>
+        <w:rPr>
+          <w:sz w:val="28"/>
+          <w:szCs w:val="28"/>
+        </w:rPr>
+        <w:t>00</w:t>
+      </w:r>
+      <w:r>
+        <w:rPr>
+          <w:sz w:val="28"/>
+          <w:szCs w:val="28"/>
+        </w:rPr>
+        <w:t>.- (pesos quinientos con 00/100)</w:t>
+      </w:r>
+    </w:p>
     <w:sectPr>
       <w:headerReference w:type="default" r:id="rId9"/>
       <w:footerReference w:type="default" r:id="rId10"/>
@@ -4841,7 +5755,7 @@
         <w:noProof/>
       </w:rPr>
       <w:pict>
-        <v:group id="_x0000_s2057" style="position:absolute;margin-left:9352.65pt;margin-top:0;width:532.9pt;height:53pt;flip:x;z-index:251660288;mso-position-horizontal:right;mso-position-horizontal-relative:page;mso-position-vertical:top;mso-position-vertical-relative:bottom-margin-area" coordorigin="15,14415" coordsize="10658,1060">
+        <v:group id="_x0000_s2057" style="position:absolute;margin-left:9845.55pt;margin-top:0;width:532.9pt;height:53pt;flip:x;z-index:251660288;mso-position-horizontal:right;mso-position-horizontal-relative:page;mso-position-vertical:top;mso-position-vertical-relative:bottom-margin-area" coordorigin="15,14415" coordsize="10658,1060">
           <v:shapetype id="_x0000_t32" coordsize="21600,21600" o:spt="32" o:oned="t" path="m,l21600,21600e" filled="f">
             <v:path arrowok="t" fillok="f" o:connecttype="none"/>
             <o:lock v:ext="edit" shapetype="t"/>
@@ -4866,7 +5780,7 @@
                         <w:noProof/>
                         <w:color w:val="FFFFFF" w:themeColor="background1"/>
                       </w:rPr>
-                      <w:t>7</w:t>
+                      <w:t>3</w:t>
                     </w:r>
                   </w:fldSimple>
                 </w:p>
@@ -4979,8 +5893,9 @@
                 <w:rPr>
                   <w:b/>
                   <w:bCs/>
+                  <w:lang w:val="es-AR"/>
                 </w:rPr>
-                <w:t>Proyecto de Stock para Pituca Medias</w:t>
+                <w:t xml:space="preserve">Proyecto de Stock  </w:t>
               </w:r>
             </w:p>
           </w:sdtContent>
@@ -5005,7 +5920,7 @@
               <w:rPr>
                 <w:noProof/>
               </w:rPr>
-              <w:t>7</w:t>
+              <w:t>3</w:t>
             </w:r>
           </w:fldSimple>
         </w:p>
@@ -6324,17 +7239,20 @@
   <w:abstractNum w:abstractNumId="14">
     <w:nsid w:val="5F702537"/>
     <w:multiLevelType w:val="hybridMultilevel"/>
-    <w:tmpl w:val="65B89D54"/>
-    <w:lvl w:ilvl="0" w:tplc="39E6B7C8">
+    <w:tmpl w:val="4C4C78B6"/>
+    <w:lvl w:ilvl="0" w:tplc="8C4EFEF2">
       <w:start w:val="2"/>
       <w:numFmt w:val="decimal"/>
-      <w:lvlText w:val="%1"/>
+      <w:lvlText w:val="%1."/>
       <w:lvlJc w:val="left"/>
       <w:pPr>
         <w:ind w:left="720" w:hanging="360"/>
       </w:pPr>
       <w:rPr>
         <w:rFonts w:hint="default"/>
+        <w:b/>
+        <w:sz w:val="36"/>
+        <w:szCs w:val="36"/>
       </w:rPr>
     </w:lvl>
     <w:lvl w:ilvl="1" w:tplc="0C0A0019" w:tentative="1">
@@ -7058,8 +7976,11 @@
     <w:autoRedefine/>
     <w:uiPriority w:val="39"/>
     <w:unhideWhenUsed/>
-    <w:rsid w:val="0047560F"/>
+    <w:rsid w:val="00242478"/>
     <w:pPr>
+      <w:tabs>
+        <w:tab w:val="left" w:pos="284"/>
+      </w:tabs>
       <w:spacing w:after="100"/>
     </w:pPr>
   </w:style>
@@ -7081,8 +8002,11 @@
     <w:autoRedefine/>
     <w:uiPriority w:val="39"/>
     <w:unhideWhenUsed/>
-    <w:rsid w:val="005B6F19"/>
+    <w:rsid w:val="00242478"/>
     <w:pPr>
+      <w:tabs>
+        <w:tab w:val="left" w:pos="567"/>
+      </w:tabs>
       <w:spacing w:after="100"/>
       <w:ind w:left="220"/>
     </w:pPr>
@@ -7385,36 +8309,6 @@
         </w:p>
       </w:docPartBody>
     </w:docPart>
-    <w:docPart>
-      <w:docPartPr>
-        <w:name w:val="A3FA042046714C9985D2C4008F5119E2"/>
-        <w:category>
-          <w:name w:val="General"/>
-          <w:gallery w:val="placeholder"/>
-        </w:category>
-        <w:types>
-          <w:type w:val="bbPlcHdr"/>
-        </w:types>
-        <w:behaviors>
-          <w:behavior w:val="content"/>
-        </w:behaviors>
-        <w:guid w:val="{F3A32A84-1D39-4BF0-A71B-53A38D3D52BA}"/>
-      </w:docPartPr>
-      <w:docPartBody>
-        <w:p>
-          <w:pPr>
-            <w:pStyle w:val="A3FA042046714C9985D2C4008F5119E2"/>
-          </w:pPr>
-          <w:r>
-            <w:rPr>
-              <w:b/>
-              <w:bCs/>
-            </w:rPr>
-            <w:t>[Escribir el nombre del autor]</w:t>
-          </w:r>
-        </w:p>
-      </w:docPartBody>
-    </w:docPart>
   </w:docParts>
 </w:glossaryDocument>
 </file>
@@ -7454,7 +8348,7 @@
     <w:charset w:val="00"/>
     <w:family w:val="swiss"/>
     <w:pitch w:val="variable"/>
-    <w:sig w:usb0="E10002FF" w:usb1="4000ACFF" w:usb2="00000009" w:usb3="00000000" w:csb0="0000019F" w:csb1="00000000"/>
+    <w:sig w:usb0="E00002FF" w:usb1="4000ACFF" w:usb2="00000001" w:usb3="00000000" w:csb0="0000019F" w:csb1="00000000"/>
   </w:font>
   <w:font w:name="Cambria">
     <w:panose1 w:val="02040503050406030204"/>
@@ -7467,9 +8361,8 @@
     <w:panose1 w:val="020B0604030504040204"/>
     <w:charset w:val="00"/>
     <w:family w:val="swiss"/>
-    <w:notTrueType/>
     <w:pitch w:val="variable"/>
-    <w:sig w:usb0="00000003" w:usb1="00000000" w:usb2="00000000" w:usb3="00000000" w:csb0="00000001" w:csb1="00000000"/>
+    <w:sig w:usb0="E1002EFF" w:usb1="C000605B" w:usb2="00000029" w:usb3="00000000" w:csb0="000101FF" w:csb1="00000000"/>
   </w:font>
 </w:fonts>
 </file>
@@ -7488,6 +8381,7 @@
     <w:rsid w:val="004E7A1F"/>
     <w:rsid w:val="006644CD"/>
     <w:rsid w:val="00A82814"/>
+    <w:rsid w:val="00FE7D00"/>
   </w:rsids>
   <m:mathPr>
     <m:mathFont m:val="Cambria Math"/>
@@ -7505,7 +8399,7 @@
   <w:themeFontLang w:val="es-ES"/>
   <w:clrSchemeMapping w:bg1="light1" w:t1="dark1" w:bg2="light2" w:t2="dark2" w:accent1="accent1" w:accent2="accent2" w:accent3="accent3" w:accent4="accent4" w:accent5="accent5" w:accent6="accent6" w:hyperlink="hyperlink" w:followedHyperlink="followedHyperlink"/>
   <w:decimalSymbol w:val=","/>
-  <w:listSeparator w:val=";"/>
+  <w:listSeparator w:val=","/>
 </w:settings>
 </file>
 
@@ -8054,8 +8948,8 @@
 
 <file path=customXml/item1.xml><?xml version="1.0" encoding="utf-8"?>
 <CoverPageProperties xmlns="http://schemas.microsoft.com/office/2006/coverPageProps">
-  <PublishDate/>
-  <Abstract> Debido a la falta de un Sistema en “Pituca Medias” es laborioso realizar el inventario de manera manual, de dar de baja y alta a los productos, todo se trabaja en papel y lapicera. Basé a este anticuado proceso de trabajo se lleva a cabo la elaboración de este proyecto, un Sistema de información en el cual se trabaja con herramientas de programación (Netbean, mySql). Se realizara este Sistema con metodologías de trabajo, revisando claramente cada paso para lograr cumplir con los requerimientos que el Sistema solicite con más prestigio y más competencia en  mismo giro</Abstract>
+  <PublishDate>2013-08-20T00:00:00</PublishDate>
+  <Abstract> Debido a la falta de un Sistema computarizado en “Pituca Medias” es laborioso realizar el inventario de productos en forma manual, incluyendo bajas y altas de los mismos, todo se realiza en papel y lápiz. Para reemplazar a este anticuado proceso de trabajo se presenta este proyecto, un Sistema Informático de Stock, elaborado con las siguientes herramientas de programación: IDE Netbeans y  Base de Datos MySql. Se implementarán  metodologías de trabajo que garanticen plenamente el cumplimiento de todos los requerimientos que el cliente solicite, brindado un Sistema de prestigio y competencia.</Abstract>
   <CompanyAddress/>
   <CompanyPhone/>
   <CompanyFax/>
@@ -8076,7 +8970,7 @@
 </file>
 
 <file path=customXml/itemProps2.xml><?xml version="1.0" encoding="utf-8"?>
-<ds:datastoreItem xmlns:ds="http://schemas.openxmlformats.org/officeDocument/2006/customXml" ds:itemID="{510F6369-89FB-4A67-97DD-C1DAF9826201}">
+<ds:datastoreItem xmlns:ds="http://schemas.openxmlformats.org/officeDocument/2006/customXml" ds:itemID="{390BB245-9D19-4451-916F-B9E4A42311E9}">
   <ds:schemaRefs>
     <ds:schemaRef ds:uri="http://schemas.openxmlformats.org/officeDocument/2006/bibliography"/>
   </ds:schemaRefs>

</xml_diff>